<commit_message>
Improving the Project Architecture Document. Test Case Changed for Map Validation.
</commit_message>
<xml_diff>
--- a/documents/Project Architecture.docx
+++ b/documents/Project Architecture.docx
@@ -19,8 +19,6 @@
         </w:rPr>
         <w:t>Project Architecture</w:t>
       </w:r>
-      <w:bookmarkStart w:id="0" w:name="_GoBack"/>
-      <w:bookmarkEnd w:id="0"/>
     </w:p>
     <w:p>
       <w:r>
@@ -29,8 +27,8 @@
         </w:rPr>
         <w:drawing>
           <wp:inline distT="0" distB="0" distL="0" distR="0">
-            <wp:extent cx="6337190" cy="4810539"/>
-            <wp:effectExtent l="0" t="0" r="26035" b="0"/>
+            <wp:extent cx="6535972" cy="4261899"/>
+            <wp:effectExtent l="0" t="0" r="17780" b="0"/>
             <wp:docPr id="1" name="Diagram 1"/>
             <wp:cNvGraphicFramePr/>
             <a:graphic xmlns:a="http://schemas.openxmlformats.org/drawingml/2006/main">
@@ -41,6 +39,8 @@
           </wp:inline>
         </w:drawing>
       </w:r>
+      <w:bookmarkStart w:id="0" w:name="_GoBack"/>
+      <w:bookmarkEnd w:id="0"/>
     </w:p>
     <w:sectPr>
       <w:pgSz w:w="12240" w:h="15840"/>
@@ -1685,6 +1685,78 @@
         </a:p>
       </dgm:t>
     </dgm:pt>
+    <dgm:pt modelId="{CAD96D3A-9918-4A65-987E-4A67D320EF29}">
+      <dgm:prSet phldrT="[Text]"/>
+      <dgm:spPr/>
+      <dgm:t>
+        <a:bodyPr/>
+        <a:lstStyle/>
+        <a:p>
+          <a:r>
+            <a:rPr lang="en-US"/>
+            <a:t>JUnit Test Cases</a:t>
+          </a:r>
+        </a:p>
+      </dgm:t>
+    </dgm:pt>
+    <dgm:pt modelId="{C0C75DA7-1FC1-42EF-AA1E-8C7B1BF57B7C}" type="parTrans" cxnId="{E88000F7-9A3B-4073-93B6-6AC4D958CA6A}">
+      <dgm:prSet/>
+      <dgm:spPr/>
+      <dgm:t>
+        <a:bodyPr/>
+        <a:lstStyle/>
+        <a:p>
+          <a:endParaRPr lang="en-US"/>
+        </a:p>
+      </dgm:t>
+    </dgm:pt>
+    <dgm:pt modelId="{16803068-D077-437E-BCBE-59E6F4E96373}" type="sibTrans" cxnId="{E88000F7-9A3B-4073-93B6-6AC4D958CA6A}">
+      <dgm:prSet/>
+      <dgm:spPr/>
+      <dgm:t>
+        <a:bodyPr/>
+        <a:lstStyle/>
+        <a:p>
+          <a:endParaRPr lang="en-US"/>
+        </a:p>
+      </dgm:t>
+    </dgm:pt>
+    <dgm:pt modelId="{66238BB3-55F5-42C2-8D3B-D5EF0DD4A7E2}">
+      <dgm:prSet phldrT="[Text]"/>
+      <dgm:spPr/>
+      <dgm:t>
+        <a:bodyPr/>
+        <a:lstStyle/>
+        <a:p>
+          <a:r>
+            <a:rPr lang="en-US"/>
+            <a:t>Api Documentation</a:t>
+          </a:r>
+        </a:p>
+      </dgm:t>
+    </dgm:pt>
+    <dgm:pt modelId="{3B3BDAE6-A921-4280-8A96-D545FD629872}" type="parTrans" cxnId="{55C9DC4B-86E5-46D3-9058-D688701561B3}">
+      <dgm:prSet/>
+      <dgm:spPr/>
+      <dgm:t>
+        <a:bodyPr/>
+        <a:lstStyle/>
+        <a:p>
+          <a:endParaRPr lang="en-US"/>
+        </a:p>
+      </dgm:t>
+    </dgm:pt>
+    <dgm:pt modelId="{03C30BF7-FB1E-4C76-A487-2C0FAB39F3C8}" type="sibTrans" cxnId="{55C9DC4B-86E5-46D3-9058-D688701561B3}">
+      <dgm:prSet/>
+      <dgm:spPr/>
+      <dgm:t>
+        <a:bodyPr/>
+        <a:lstStyle/>
+        <a:p>
+          <a:endParaRPr lang="en-US"/>
+        </a:p>
+      </dgm:t>
+    </dgm:pt>
     <dgm:pt modelId="{D3D23939-F53B-46B5-8508-54D822DA46D9}" type="pres">
       <dgm:prSet presAssocID="{5DF76B7F-D192-48BE-9E04-F2E086F4A56A}" presName="hierChild1" presStyleCnt="0">
         <dgm:presLayoutVars>
@@ -1696,6 +1768,13 @@
         </dgm:presLayoutVars>
       </dgm:prSet>
       <dgm:spPr/>
+      <dgm:t>
+        <a:bodyPr/>
+        <a:lstStyle/>
+        <a:p>
+          <a:endParaRPr lang="en-US"/>
+        </a:p>
+      </dgm:t>
     </dgm:pt>
     <dgm:pt modelId="{765DC81D-2AF7-42B4-8D88-28F24930A401}" type="pres">
       <dgm:prSet presAssocID="{1711903F-CB10-40C2-9DD0-6A7462C360D8}" presName="hierRoot1" presStyleCnt="0"/>
@@ -1710,20 +1789,34 @@
       <dgm:spPr/>
     </dgm:pt>
     <dgm:pt modelId="{1DBFC25D-209F-4B12-A2E7-2B251DC856E5}" type="pres">
-      <dgm:prSet presAssocID="{1711903F-CB10-40C2-9DD0-6A7462C360D8}" presName="text" presStyleLbl="fgAcc0" presStyleIdx="0" presStyleCnt="1">
+      <dgm:prSet presAssocID="{1711903F-CB10-40C2-9DD0-6A7462C360D8}" presName="text" presStyleLbl="fgAcc0" presStyleIdx="0" presStyleCnt="1" custLinFactNeighborX="-4792">
         <dgm:presLayoutVars>
           <dgm:chPref val="3"/>
         </dgm:presLayoutVars>
       </dgm:prSet>
       <dgm:spPr/>
+      <dgm:t>
+        <a:bodyPr/>
+        <a:lstStyle/>
+        <a:p>
+          <a:endParaRPr lang="en-US"/>
+        </a:p>
+      </dgm:t>
     </dgm:pt>
     <dgm:pt modelId="{7588E117-485C-4D7F-AE88-8325756F138E}" type="pres">
       <dgm:prSet presAssocID="{1711903F-CB10-40C2-9DD0-6A7462C360D8}" presName="hierChild2" presStyleCnt="0"/>
       <dgm:spPr/>
     </dgm:pt>
     <dgm:pt modelId="{F952AC0D-DAC0-45B4-B9D2-DE27758990C8}" type="pres">
-      <dgm:prSet presAssocID="{81BAEC59-FC85-4682-9048-7BD3D13E2E77}" presName="Name10" presStyleLbl="parChTrans1D2" presStyleIdx="0" presStyleCnt="3"/>
-      <dgm:spPr/>
+      <dgm:prSet presAssocID="{81BAEC59-FC85-4682-9048-7BD3D13E2E77}" presName="Name10" presStyleLbl="parChTrans1D2" presStyleIdx="0" presStyleCnt="5"/>
+      <dgm:spPr/>
+      <dgm:t>
+        <a:bodyPr/>
+        <a:lstStyle/>
+        <a:p>
+          <a:endParaRPr lang="en-US"/>
+        </a:p>
+      </dgm:t>
     </dgm:pt>
     <dgm:pt modelId="{E4FCD25C-49A8-4703-B2BB-6A5F2A15B783}" type="pres">
       <dgm:prSet presAssocID="{1E66FFFA-4860-4718-A5DA-E9E06E7B7198}" presName="hierRoot2" presStyleCnt="0"/>
@@ -1734,11 +1827,11 @@
       <dgm:spPr/>
     </dgm:pt>
     <dgm:pt modelId="{CD716530-3C7F-4F97-9403-83951B18B730}" type="pres">
-      <dgm:prSet presAssocID="{1E66FFFA-4860-4718-A5DA-E9E06E7B7198}" presName="background2" presStyleLbl="node2" presStyleIdx="0" presStyleCnt="3"/>
+      <dgm:prSet presAssocID="{1E66FFFA-4860-4718-A5DA-E9E06E7B7198}" presName="background2" presStyleLbl="node2" presStyleIdx="0" presStyleCnt="5"/>
       <dgm:spPr/>
     </dgm:pt>
     <dgm:pt modelId="{F5D2ADA5-0055-4836-A9C8-D4D86F6F3F0C}" type="pres">
-      <dgm:prSet presAssocID="{1E66FFFA-4860-4718-A5DA-E9E06E7B7198}" presName="text2" presStyleLbl="fgAcc2" presStyleIdx="0" presStyleCnt="3">
+      <dgm:prSet presAssocID="{1E66FFFA-4860-4718-A5DA-E9E06E7B7198}" presName="text2" presStyleLbl="fgAcc2" presStyleIdx="0" presStyleCnt="5">
         <dgm:presLayoutVars>
           <dgm:chPref val="3"/>
         </dgm:presLayoutVars>
@@ -1759,6 +1852,13 @@
     <dgm:pt modelId="{CA3B60E9-C44A-434F-8854-89001BF012BB}" type="pres">
       <dgm:prSet presAssocID="{CFD1BE4B-9CE5-43DD-BDE5-668D36D87C63}" presName="Name17" presStyleLbl="parChTrans1D3" presStyleIdx="0" presStyleCnt="8"/>
       <dgm:spPr/>
+      <dgm:t>
+        <a:bodyPr/>
+        <a:lstStyle/>
+        <a:p>
+          <a:endParaRPr lang="en-US"/>
+        </a:p>
+      </dgm:t>
     </dgm:pt>
     <dgm:pt modelId="{06AF9136-F4BE-4101-AABA-E19DCBF47740}" type="pres">
       <dgm:prSet presAssocID="{7304BE47-9C1B-42F6-AF15-37000B9EF939}" presName="hierRoot3" presStyleCnt="0"/>
@@ -1794,6 +1894,13 @@
     <dgm:pt modelId="{947D1C01-7377-40D1-AFED-9898BBB050B2}" type="pres">
       <dgm:prSet presAssocID="{12949AA3-009C-4B59-B380-13DF0D6DF69E}" presName="Name17" presStyleLbl="parChTrans1D3" presStyleIdx="1" presStyleCnt="8"/>
       <dgm:spPr/>
+      <dgm:t>
+        <a:bodyPr/>
+        <a:lstStyle/>
+        <a:p>
+          <a:endParaRPr lang="en-US"/>
+        </a:p>
+      </dgm:t>
     </dgm:pt>
     <dgm:pt modelId="{CF6A6EDE-BD45-46D7-8BD1-DC287F8C02C7}" type="pres">
       <dgm:prSet presAssocID="{0962CDC3-C6A6-4849-AAB5-A977A69242BE}" presName="hierRoot3" presStyleCnt="0"/>
@@ -1814,6 +1921,13 @@
         </dgm:presLayoutVars>
       </dgm:prSet>
       <dgm:spPr/>
+      <dgm:t>
+        <a:bodyPr/>
+        <a:lstStyle/>
+        <a:p>
+          <a:endParaRPr lang="en-US"/>
+        </a:p>
+      </dgm:t>
     </dgm:pt>
     <dgm:pt modelId="{4D2AC39B-C7D1-4038-9A3E-1A8E0D69CAEE}" type="pres">
       <dgm:prSet presAssocID="{0962CDC3-C6A6-4849-AAB5-A977A69242BE}" presName="hierChild4" presStyleCnt="0"/>
@@ -1822,6 +1936,13 @@
     <dgm:pt modelId="{2E7D3000-B1E5-4D06-93E6-27842FDD6F5D}" type="pres">
       <dgm:prSet presAssocID="{097E9C98-6CE9-40A7-9FE0-87E0B499214F}" presName="Name17" presStyleLbl="parChTrans1D3" presStyleIdx="2" presStyleCnt="8"/>
       <dgm:spPr/>
+      <dgm:t>
+        <a:bodyPr/>
+        <a:lstStyle/>
+        <a:p>
+          <a:endParaRPr lang="en-US"/>
+        </a:p>
+      </dgm:t>
     </dgm:pt>
     <dgm:pt modelId="{668754E0-EF08-4120-83EC-32511AE22674}" type="pres">
       <dgm:prSet presAssocID="{56185F86-4748-4DC1-BA34-B16100426416}" presName="hierRoot3" presStyleCnt="0"/>
@@ -1855,8 +1976,15 @@
       <dgm:spPr/>
     </dgm:pt>
     <dgm:pt modelId="{531C214A-9DAC-4125-B8A9-92AFAC32F538}" type="pres">
-      <dgm:prSet presAssocID="{31F891FA-6A62-46C1-A75F-9B145FDEA1F4}" presName="Name10" presStyleLbl="parChTrans1D2" presStyleIdx="1" presStyleCnt="3"/>
-      <dgm:spPr/>
+      <dgm:prSet presAssocID="{31F891FA-6A62-46C1-A75F-9B145FDEA1F4}" presName="Name10" presStyleLbl="parChTrans1D2" presStyleIdx="1" presStyleCnt="5"/>
+      <dgm:spPr/>
+      <dgm:t>
+        <a:bodyPr/>
+        <a:lstStyle/>
+        <a:p>
+          <a:endParaRPr lang="en-US"/>
+        </a:p>
+      </dgm:t>
     </dgm:pt>
     <dgm:pt modelId="{ADE57B97-2B9B-46A5-A77C-3BDA333CA111}" type="pres">
       <dgm:prSet presAssocID="{3F6E2CDB-1206-4B52-A2B6-4FF2EB942279}" presName="hierRoot2" presStyleCnt="0"/>
@@ -1867,11 +1995,11 @@
       <dgm:spPr/>
     </dgm:pt>
     <dgm:pt modelId="{8BF98682-549B-4E5C-8F86-1D5A4DC6FD84}" type="pres">
-      <dgm:prSet presAssocID="{3F6E2CDB-1206-4B52-A2B6-4FF2EB942279}" presName="background2" presStyleLbl="node2" presStyleIdx="1" presStyleCnt="3"/>
+      <dgm:prSet presAssocID="{3F6E2CDB-1206-4B52-A2B6-4FF2EB942279}" presName="background2" presStyleLbl="node2" presStyleIdx="1" presStyleCnt="5"/>
       <dgm:spPr/>
     </dgm:pt>
     <dgm:pt modelId="{3B1EF9FC-D6F6-47AA-90EB-816BC1EBB79C}" type="pres">
-      <dgm:prSet presAssocID="{3F6E2CDB-1206-4B52-A2B6-4FF2EB942279}" presName="text2" presStyleLbl="fgAcc2" presStyleIdx="1" presStyleCnt="3">
+      <dgm:prSet presAssocID="{3F6E2CDB-1206-4B52-A2B6-4FF2EB942279}" presName="text2" presStyleLbl="fgAcc2" presStyleIdx="1" presStyleCnt="5">
         <dgm:presLayoutVars>
           <dgm:chPref val="3"/>
         </dgm:presLayoutVars>
@@ -1892,6 +2020,13 @@
     <dgm:pt modelId="{DCACB0CD-10B0-4E5A-865E-F3A87C97C3DA}" type="pres">
       <dgm:prSet presAssocID="{C5657974-33D3-4A96-921E-DC4FDC29B13D}" presName="Name17" presStyleLbl="parChTrans1D3" presStyleIdx="3" presStyleCnt="8"/>
       <dgm:spPr/>
+      <dgm:t>
+        <a:bodyPr/>
+        <a:lstStyle/>
+        <a:p>
+          <a:endParaRPr lang="en-US"/>
+        </a:p>
+      </dgm:t>
     </dgm:pt>
     <dgm:pt modelId="{F3184C59-E8C8-4F3A-9D9F-6A6E22D7EE3A}" type="pres">
       <dgm:prSet presAssocID="{675AFAE8-283A-4969-B263-F4C397892F86}" presName="hierRoot3" presStyleCnt="0"/>
@@ -1927,6 +2062,13 @@
     <dgm:pt modelId="{80719F61-9E28-4A51-AD26-C079CF9F0CF5}" type="pres">
       <dgm:prSet presAssocID="{021A140C-7891-4DE8-8251-BB5E2DD1ED7C}" presName="Name17" presStyleLbl="parChTrans1D3" presStyleIdx="4" presStyleCnt="8"/>
       <dgm:spPr/>
+      <dgm:t>
+        <a:bodyPr/>
+        <a:lstStyle/>
+        <a:p>
+          <a:endParaRPr lang="en-US"/>
+        </a:p>
+      </dgm:t>
     </dgm:pt>
     <dgm:pt modelId="{4ADF5BEE-68C0-47B0-B7A5-32A8B1EA02D9}" type="pres">
       <dgm:prSet presAssocID="{341940AD-D181-4DC4-8B3A-16A58F89B568}" presName="hierRoot3" presStyleCnt="0"/>
@@ -1962,6 +2104,13 @@
     <dgm:pt modelId="{6F092926-F047-4654-9B69-2A4C6EEEB110}" type="pres">
       <dgm:prSet presAssocID="{75A47AAA-AEDD-496F-B42B-24E12604BB7A}" presName="Name17" presStyleLbl="parChTrans1D3" presStyleIdx="5" presStyleCnt="8"/>
       <dgm:spPr/>
+      <dgm:t>
+        <a:bodyPr/>
+        <a:lstStyle/>
+        <a:p>
+          <a:endParaRPr lang="en-US"/>
+        </a:p>
+      </dgm:t>
     </dgm:pt>
     <dgm:pt modelId="{D9FF3A49-8058-4ED3-8B3E-041D9049A9A7}" type="pres">
       <dgm:prSet presAssocID="{26E8A5D3-6183-4966-B0F1-F6FE7BC0A734}" presName="hierRoot3" presStyleCnt="0"/>
@@ -1995,8 +2144,15 @@
       <dgm:spPr/>
     </dgm:pt>
     <dgm:pt modelId="{B1977F48-993A-47EE-9C79-3DEEF46159F1}" type="pres">
-      <dgm:prSet presAssocID="{86E3E119-B9B1-4A1C-A15F-2DCB95628AA4}" presName="Name10" presStyleLbl="parChTrans1D2" presStyleIdx="2" presStyleCnt="3"/>
-      <dgm:spPr/>
+      <dgm:prSet presAssocID="{86E3E119-B9B1-4A1C-A15F-2DCB95628AA4}" presName="Name10" presStyleLbl="parChTrans1D2" presStyleIdx="2" presStyleCnt="5"/>
+      <dgm:spPr/>
+      <dgm:t>
+        <a:bodyPr/>
+        <a:lstStyle/>
+        <a:p>
+          <a:endParaRPr lang="en-US"/>
+        </a:p>
+      </dgm:t>
     </dgm:pt>
     <dgm:pt modelId="{E1EBBA16-8C21-4029-B76F-47EFF64D85D9}" type="pres">
       <dgm:prSet presAssocID="{9B4AEDF0-745A-4E33-8706-BE81D6AA74D4}" presName="hierRoot2" presStyleCnt="0"/>
@@ -2007,16 +2163,23 @@
       <dgm:spPr/>
     </dgm:pt>
     <dgm:pt modelId="{356CB6E7-9089-4957-ABCF-00109220BB65}" type="pres">
-      <dgm:prSet presAssocID="{9B4AEDF0-745A-4E33-8706-BE81D6AA74D4}" presName="background2" presStyleLbl="node2" presStyleIdx="2" presStyleCnt="3"/>
+      <dgm:prSet presAssocID="{9B4AEDF0-745A-4E33-8706-BE81D6AA74D4}" presName="background2" presStyleLbl="node2" presStyleIdx="2" presStyleCnt="5"/>
       <dgm:spPr/>
     </dgm:pt>
     <dgm:pt modelId="{513B2F0E-70CF-4059-9771-765ACF386914}" type="pres">
-      <dgm:prSet presAssocID="{9B4AEDF0-745A-4E33-8706-BE81D6AA74D4}" presName="text2" presStyleLbl="fgAcc2" presStyleIdx="2" presStyleCnt="3">
+      <dgm:prSet presAssocID="{9B4AEDF0-745A-4E33-8706-BE81D6AA74D4}" presName="text2" presStyleLbl="fgAcc2" presStyleIdx="2" presStyleCnt="5">
         <dgm:presLayoutVars>
           <dgm:chPref val="3"/>
         </dgm:presLayoutVars>
       </dgm:prSet>
       <dgm:spPr/>
+      <dgm:t>
+        <a:bodyPr/>
+        <a:lstStyle/>
+        <a:p>
+          <a:endParaRPr lang="en-US"/>
+        </a:p>
+      </dgm:t>
     </dgm:pt>
     <dgm:pt modelId="{AF9B256B-8AC9-4F25-820A-3D04266B3290}" type="pres">
       <dgm:prSet presAssocID="{9B4AEDF0-745A-4E33-8706-BE81D6AA74D4}" presName="hierChild3" presStyleCnt="0"/>
@@ -2025,6 +2188,13 @@
     <dgm:pt modelId="{B6F4464D-E888-4AA3-9D20-C18F064BB0BD}" type="pres">
       <dgm:prSet presAssocID="{0D61BFBD-6773-47D5-8649-BE6526998412}" presName="Name17" presStyleLbl="parChTrans1D3" presStyleIdx="6" presStyleCnt="8"/>
       <dgm:spPr/>
+      <dgm:t>
+        <a:bodyPr/>
+        <a:lstStyle/>
+        <a:p>
+          <a:endParaRPr lang="en-US"/>
+        </a:p>
+      </dgm:t>
     </dgm:pt>
     <dgm:pt modelId="{40BDF183-1226-471F-9BF7-F2EF4C53EEAE}" type="pres">
       <dgm:prSet presAssocID="{6F34A5A0-E05C-4DC5-BAD2-383C070ED7E5}" presName="hierRoot3" presStyleCnt="0"/>
@@ -2045,6 +2215,13 @@
         </dgm:presLayoutVars>
       </dgm:prSet>
       <dgm:spPr/>
+      <dgm:t>
+        <a:bodyPr/>
+        <a:lstStyle/>
+        <a:p>
+          <a:endParaRPr lang="en-US"/>
+        </a:p>
+      </dgm:t>
     </dgm:pt>
     <dgm:pt modelId="{F5A6F378-4E03-4C68-BE98-34874298B7C5}" type="pres">
       <dgm:prSet presAssocID="{6F34A5A0-E05C-4DC5-BAD2-383C070ED7E5}" presName="hierChild4" presStyleCnt="0"/>
@@ -2053,6 +2230,13 @@
     <dgm:pt modelId="{50C20CD5-F4DB-461F-88D7-30338462D41E}" type="pres">
       <dgm:prSet presAssocID="{9D10E5D5-FEAA-4A87-85A9-85726D22FA83}" presName="Name17" presStyleLbl="parChTrans1D3" presStyleIdx="7" presStyleCnt="8"/>
       <dgm:spPr/>
+      <dgm:t>
+        <a:bodyPr/>
+        <a:lstStyle/>
+        <a:p>
+          <a:endParaRPr lang="en-US"/>
+        </a:p>
+      </dgm:t>
     </dgm:pt>
     <dgm:pt modelId="{2727E47A-37E0-4864-842D-A939CDCF7895}" type="pres">
       <dgm:prSet presAssocID="{86F12E51-30E1-4F78-8722-C9426AFD13B0}" presName="hierRoot3" presStyleCnt="0"/>
@@ -2073,120 +2257,215 @@
         </dgm:presLayoutVars>
       </dgm:prSet>
       <dgm:spPr/>
+      <dgm:t>
+        <a:bodyPr/>
+        <a:lstStyle/>
+        <a:p>
+          <a:endParaRPr lang="en-US"/>
+        </a:p>
+      </dgm:t>
     </dgm:pt>
     <dgm:pt modelId="{CCCB961E-5A35-4064-B268-DE65240C575E}" type="pres">
       <dgm:prSet presAssocID="{86F12E51-30E1-4F78-8722-C9426AFD13B0}" presName="hierChild4" presStyleCnt="0"/>
       <dgm:spPr/>
     </dgm:pt>
+    <dgm:pt modelId="{E53C9F28-0D4E-4F20-B8D4-E313091A4FFC}" type="pres">
+      <dgm:prSet presAssocID="{C0C75DA7-1FC1-42EF-AA1E-8C7B1BF57B7C}" presName="Name10" presStyleLbl="parChTrans1D2" presStyleIdx="3" presStyleCnt="5"/>
+      <dgm:spPr/>
+    </dgm:pt>
+    <dgm:pt modelId="{A997C24C-6AEA-45E0-AF69-665CB83F1156}" type="pres">
+      <dgm:prSet presAssocID="{CAD96D3A-9918-4A65-987E-4A67D320EF29}" presName="hierRoot2" presStyleCnt="0"/>
+      <dgm:spPr/>
+    </dgm:pt>
+    <dgm:pt modelId="{3A484DF8-A2CD-4318-8CB9-A115EECC637D}" type="pres">
+      <dgm:prSet presAssocID="{CAD96D3A-9918-4A65-987E-4A67D320EF29}" presName="composite2" presStyleCnt="0"/>
+      <dgm:spPr/>
+    </dgm:pt>
+    <dgm:pt modelId="{FDEB1E2D-F1B0-496E-AD71-B362EF85EDD6}" type="pres">
+      <dgm:prSet presAssocID="{CAD96D3A-9918-4A65-987E-4A67D320EF29}" presName="background2" presStyleLbl="node2" presStyleIdx="3" presStyleCnt="5"/>
+      <dgm:spPr/>
+    </dgm:pt>
+    <dgm:pt modelId="{EB6E2C3F-5667-4EF8-852A-9F968920CC13}" type="pres">
+      <dgm:prSet presAssocID="{CAD96D3A-9918-4A65-987E-4A67D320EF29}" presName="text2" presStyleLbl="fgAcc2" presStyleIdx="3" presStyleCnt="5">
+        <dgm:presLayoutVars>
+          <dgm:chPref val="3"/>
+        </dgm:presLayoutVars>
+      </dgm:prSet>
+      <dgm:spPr/>
+      <dgm:t>
+        <a:bodyPr/>
+        <a:lstStyle/>
+        <a:p>
+          <a:endParaRPr lang="en-US"/>
+        </a:p>
+      </dgm:t>
+    </dgm:pt>
+    <dgm:pt modelId="{1AACE9F5-6C24-47C3-B0E9-177FBD44C20F}" type="pres">
+      <dgm:prSet presAssocID="{CAD96D3A-9918-4A65-987E-4A67D320EF29}" presName="hierChild3" presStyleCnt="0"/>
+      <dgm:spPr/>
+    </dgm:pt>
+    <dgm:pt modelId="{E725DC49-2536-4235-8488-C10970CB9A7F}" type="pres">
+      <dgm:prSet presAssocID="{3B3BDAE6-A921-4280-8A96-D545FD629872}" presName="Name10" presStyleLbl="parChTrans1D2" presStyleIdx="4" presStyleCnt="5"/>
+      <dgm:spPr/>
+    </dgm:pt>
+    <dgm:pt modelId="{64E59B22-295D-4228-B87B-608DF78F5C6E}" type="pres">
+      <dgm:prSet presAssocID="{66238BB3-55F5-42C2-8D3B-D5EF0DD4A7E2}" presName="hierRoot2" presStyleCnt="0"/>
+      <dgm:spPr/>
+    </dgm:pt>
+    <dgm:pt modelId="{B62332AC-13F0-4947-ABC9-A3E3D0CF55E9}" type="pres">
+      <dgm:prSet presAssocID="{66238BB3-55F5-42C2-8D3B-D5EF0DD4A7E2}" presName="composite2" presStyleCnt="0"/>
+      <dgm:spPr/>
+    </dgm:pt>
+    <dgm:pt modelId="{F7B5A803-E3CC-4D78-A13D-AA6AD2C5D979}" type="pres">
+      <dgm:prSet presAssocID="{66238BB3-55F5-42C2-8D3B-D5EF0DD4A7E2}" presName="background2" presStyleLbl="node2" presStyleIdx="4" presStyleCnt="5"/>
+      <dgm:spPr/>
+    </dgm:pt>
+    <dgm:pt modelId="{91F7C6E7-7C17-412C-B7B5-28A1EFD440F3}" type="pres">
+      <dgm:prSet presAssocID="{66238BB3-55F5-42C2-8D3B-D5EF0DD4A7E2}" presName="text2" presStyleLbl="fgAcc2" presStyleIdx="4" presStyleCnt="5">
+        <dgm:presLayoutVars>
+          <dgm:chPref val="3"/>
+        </dgm:presLayoutVars>
+      </dgm:prSet>
+      <dgm:spPr/>
+      <dgm:t>
+        <a:bodyPr/>
+        <a:lstStyle/>
+        <a:p>
+          <a:endParaRPr lang="en-US"/>
+        </a:p>
+      </dgm:t>
+    </dgm:pt>
+    <dgm:pt modelId="{ADB10AB2-360B-4794-B3A0-3E62EA38D4F9}" type="pres">
+      <dgm:prSet presAssocID="{66238BB3-55F5-42C2-8D3B-D5EF0DD4A7E2}" presName="hierChild3" presStyleCnt="0"/>
+      <dgm:spPr/>
+    </dgm:pt>
   </dgm:ptLst>
   <dgm:cxnLst>
+    <dgm:cxn modelId="{C022C2F6-A92E-4F2B-B8BF-45FFF7C4A86E}" type="presOf" srcId="{0962CDC3-C6A6-4849-AAB5-A977A69242BE}" destId="{DF81A412-1951-4545-87C8-D6314B073455}" srcOrd="0" destOrd="0" presId="urn:microsoft.com/office/officeart/2005/8/layout/hierarchy1"/>
     <dgm:cxn modelId="{70656567-B168-4567-AF09-67C1BCC8A8EA}" srcId="{1711903F-CB10-40C2-9DD0-6A7462C360D8}" destId="{1E66FFFA-4860-4718-A5DA-E9E06E7B7198}" srcOrd="0" destOrd="0" parTransId="{81BAEC59-FC85-4682-9048-7BD3D13E2E77}" sibTransId="{5B81DD06-7DC8-4998-B1B5-B056DF5B13CE}"/>
-    <dgm:cxn modelId="{CD81534F-46DF-4EA5-896A-7901302553B7}" type="presOf" srcId="{9B4AEDF0-745A-4E33-8706-BE81D6AA74D4}" destId="{513B2F0E-70CF-4059-9771-765ACF386914}" srcOrd="0" destOrd="0" presId="urn:microsoft.com/office/officeart/2005/8/layout/hierarchy1"/>
-    <dgm:cxn modelId="{62CD170A-19BE-4F9F-8F22-0E8E4078D2BB}" type="presOf" srcId="{31F891FA-6A62-46C1-A75F-9B145FDEA1F4}" destId="{531C214A-9DAC-4125-B8A9-92AFAC32F538}" srcOrd="0" destOrd="0" presId="urn:microsoft.com/office/officeart/2005/8/layout/hierarchy1"/>
-    <dgm:cxn modelId="{286DC59A-2742-4234-B143-7C0F9A6B8A68}" type="presOf" srcId="{81BAEC59-FC85-4682-9048-7BD3D13E2E77}" destId="{F952AC0D-DAC0-45B4-B9D2-DE27758990C8}" srcOrd="0" destOrd="0" presId="urn:microsoft.com/office/officeart/2005/8/layout/hierarchy1"/>
+    <dgm:cxn modelId="{D29F6431-AD6F-4B44-BF08-8EA9AFDBE571}" type="presOf" srcId="{CAD96D3A-9918-4A65-987E-4A67D320EF29}" destId="{EB6E2C3F-5667-4EF8-852A-9F968920CC13}" srcOrd="0" destOrd="0" presId="urn:microsoft.com/office/officeart/2005/8/layout/hierarchy1"/>
+    <dgm:cxn modelId="{BC433B65-8813-446A-BCBF-67A9F6EA83F4}" type="presOf" srcId="{1E66FFFA-4860-4718-A5DA-E9E06E7B7198}" destId="{F5D2ADA5-0055-4836-A9C8-D4D86F6F3F0C}" srcOrd="0" destOrd="0" presId="urn:microsoft.com/office/officeart/2005/8/layout/hierarchy1"/>
+    <dgm:cxn modelId="{C07CE5AF-BD31-44F2-9069-20E8917DB98A}" type="presOf" srcId="{097E9C98-6CE9-40A7-9FE0-87E0B499214F}" destId="{2E7D3000-B1E5-4D06-93E6-27842FDD6F5D}" srcOrd="0" destOrd="0" presId="urn:microsoft.com/office/officeart/2005/8/layout/hierarchy1"/>
+    <dgm:cxn modelId="{C42C78DD-BA15-4938-82E1-498FCF7E7275}" type="presOf" srcId="{31F891FA-6A62-46C1-A75F-9B145FDEA1F4}" destId="{531C214A-9DAC-4125-B8A9-92AFAC32F538}" srcOrd="0" destOrd="0" presId="urn:microsoft.com/office/officeart/2005/8/layout/hierarchy1"/>
+    <dgm:cxn modelId="{BED9DEF1-FE41-4343-B105-645DD2B1BA30}" type="presOf" srcId="{C5657974-33D3-4A96-921E-DC4FDC29B13D}" destId="{DCACB0CD-10B0-4E5A-865E-F3A87C97C3DA}" srcOrd="0" destOrd="0" presId="urn:microsoft.com/office/officeart/2005/8/layout/hierarchy1"/>
     <dgm:cxn modelId="{38A6BB93-314C-4798-9E9E-111094025506}" srcId="{1E66FFFA-4860-4718-A5DA-E9E06E7B7198}" destId="{0962CDC3-C6A6-4849-AAB5-A977A69242BE}" srcOrd="1" destOrd="0" parTransId="{12949AA3-009C-4B59-B380-13DF0D6DF69E}" sibTransId="{D785E15A-BD84-4D47-A819-EA39A48505FF}"/>
-    <dgm:cxn modelId="{B3F4C4FB-9EB9-40D8-BEB7-F1FD6787B955}" type="presOf" srcId="{675AFAE8-283A-4969-B263-F4C397892F86}" destId="{C2FA5626-9259-4268-B352-3531F808C905}" srcOrd="0" destOrd="0" presId="urn:microsoft.com/office/officeart/2005/8/layout/hierarchy1"/>
+    <dgm:cxn modelId="{6FEE2584-A23B-42A4-A160-AA1B928B3B91}" type="presOf" srcId="{75A47AAA-AEDD-496F-B42B-24E12604BB7A}" destId="{6F092926-F047-4654-9B69-2A4C6EEEB110}" srcOrd="0" destOrd="0" presId="urn:microsoft.com/office/officeart/2005/8/layout/hierarchy1"/>
     <dgm:cxn modelId="{36752573-1376-4C7C-80F9-7454FD4882BF}" srcId="{9B4AEDF0-745A-4E33-8706-BE81D6AA74D4}" destId="{86F12E51-30E1-4F78-8722-C9426AFD13B0}" srcOrd="1" destOrd="0" parTransId="{9D10E5D5-FEAA-4A87-85A9-85726D22FA83}" sibTransId="{5C660322-2D63-4C51-974A-643556C22635}"/>
-    <dgm:cxn modelId="{2E6A08B9-2CF6-4D42-BAD1-39A8AF9B2207}" type="presOf" srcId="{7304BE47-9C1B-42F6-AF15-37000B9EF939}" destId="{80827A2A-4247-4E52-8858-C22E1BF19055}" srcOrd="0" destOrd="0" presId="urn:microsoft.com/office/officeart/2005/8/layout/hierarchy1"/>
-    <dgm:cxn modelId="{77B15F29-A8CB-422D-A845-EE4B5F59A5C2}" type="presOf" srcId="{1E66FFFA-4860-4718-A5DA-E9E06E7B7198}" destId="{F5D2ADA5-0055-4836-A9C8-D4D86F6F3F0C}" srcOrd="0" destOrd="0" presId="urn:microsoft.com/office/officeart/2005/8/layout/hierarchy1"/>
-    <dgm:cxn modelId="{DC87C9FC-8D2A-4E01-9545-54895AEE02CC}" type="presOf" srcId="{6F34A5A0-E05C-4DC5-BAD2-383C070ED7E5}" destId="{F9634EE5-D563-440E-AD67-C5DD807B0B15}" srcOrd="0" destOrd="0" presId="urn:microsoft.com/office/officeart/2005/8/layout/hierarchy1"/>
-    <dgm:cxn modelId="{35913574-4B45-4363-92D4-17225F1335B6}" type="presOf" srcId="{0962CDC3-C6A6-4849-AAB5-A977A69242BE}" destId="{DF81A412-1951-4545-87C8-D6314B073455}" srcOrd="0" destOrd="0" presId="urn:microsoft.com/office/officeart/2005/8/layout/hierarchy1"/>
-    <dgm:cxn modelId="{C9FE8585-AEB3-45AA-B5A8-D15EC139F76D}" type="presOf" srcId="{021A140C-7891-4DE8-8251-BB5E2DD1ED7C}" destId="{80719F61-9E28-4A51-AD26-C079CF9F0CF5}" srcOrd="0" destOrd="0" presId="urn:microsoft.com/office/officeart/2005/8/layout/hierarchy1"/>
-    <dgm:cxn modelId="{E3BD871E-C6C7-4C99-AA1D-C9A51BE605B0}" type="presOf" srcId="{12949AA3-009C-4B59-B380-13DF0D6DF69E}" destId="{947D1C01-7377-40D1-AFED-9898BBB050B2}" srcOrd="0" destOrd="0" presId="urn:microsoft.com/office/officeart/2005/8/layout/hierarchy1"/>
-    <dgm:cxn modelId="{BED83534-85B8-40E7-ADE2-D780E764682B}" type="presOf" srcId="{3F6E2CDB-1206-4B52-A2B6-4FF2EB942279}" destId="{3B1EF9FC-D6F6-47AA-90EB-816BC1EBB79C}" srcOrd="0" destOrd="0" presId="urn:microsoft.com/office/officeart/2005/8/layout/hierarchy1"/>
+    <dgm:cxn modelId="{BF795617-13C6-44CD-A130-E27902695FF7}" type="presOf" srcId="{9D10E5D5-FEAA-4A87-85A9-85726D22FA83}" destId="{50C20CD5-F4DB-461F-88D7-30338462D41E}" srcOrd="0" destOrd="0" presId="urn:microsoft.com/office/officeart/2005/8/layout/hierarchy1"/>
+    <dgm:cxn modelId="{5275A87A-07DC-4E8E-8C6A-C089DA5E0476}" type="presOf" srcId="{86E3E119-B9B1-4A1C-A15F-2DCB95628AA4}" destId="{B1977F48-993A-47EE-9C79-3DEEF46159F1}" srcOrd="0" destOrd="0" presId="urn:microsoft.com/office/officeart/2005/8/layout/hierarchy1"/>
+    <dgm:cxn modelId="{E9C0D55A-9499-4AC6-943D-9FCF8D0204B4}" type="presOf" srcId="{66238BB3-55F5-42C2-8D3B-D5EF0DD4A7E2}" destId="{91F7C6E7-7C17-412C-B7B5-28A1EFD440F3}" srcOrd="0" destOrd="0" presId="urn:microsoft.com/office/officeart/2005/8/layout/hierarchy1"/>
     <dgm:cxn modelId="{8DAAAA71-4A7A-457A-A4A1-61BEA83845CC}" srcId="{1E66FFFA-4860-4718-A5DA-E9E06E7B7198}" destId="{56185F86-4748-4DC1-BA34-B16100426416}" srcOrd="2" destOrd="0" parTransId="{097E9C98-6CE9-40A7-9FE0-87E0B499214F}" sibTransId="{C3DCC3E2-989A-44F1-8130-15D67FEEECDA}"/>
+    <dgm:cxn modelId="{B58A6A08-4ECB-4F84-ABD7-FC8816E700CD}" type="presOf" srcId="{86F12E51-30E1-4F78-8722-C9426AFD13B0}" destId="{DAD56358-A32A-4238-B855-80273DDFB0A1}" srcOrd="0" destOrd="0" presId="urn:microsoft.com/office/officeart/2005/8/layout/hierarchy1"/>
+    <dgm:cxn modelId="{DEFF9138-CEA8-4018-9172-9A6CC8211836}" type="presOf" srcId="{1711903F-CB10-40C2-9DD0-6A7462C360D8}" destId="{1DBFC25D-209F-4B12-A2E7-2B251DC856E5}" srcOrd="0" destOrd="0" presId="urn:microsoft.com/office/officeart/2005/8/layout/hierarchy1"/>
+    <dgm:cxn modelId="{55C9DC4B-86E5-46D3-9058-D688701561B3}" srcId="{1711903F-CB10-40C2-9DD0-6A7462C360D8}" destId="{66238BB3-55F5-42C2-8D3B-D5EF0DD4A7E2}" srcOrd="4" destOrd="0" parTransId="{3B3BDAE6-A921-4280-8A96-D545FD629872}" sibTransId="{03C30BF7-FB1E-4C76-A487-2C0FAB39F3C8}"/>
+    <dgm:cxn modelId="{B00A4A9A-88A9-4C11-8293-11B716123336}" type="presOf" srcId="{26E8A5D3-6183-4966-B0F1-F6FE7BC0A734}" destId="{FC1712D4-DA8A-49E6-B809-8569A8CAFF26}" srcOrd="0" destOrd="0" presId="urn:microsoft.com/office/officeart/2005/8/layout/hierarchy1"/>
     <dgm:cxn modelId="{2BEDEF28-204A-4B66-B913-3885C7FA7DA4}" srcId="{3F6E2CDB-1206-4B52-A2B6-4FF2EB942279}" destId="{341940AD-D181-4DC4-8B3A-16A58F89B568}" srcOrd="1" destOrd="0" parTransId="{021A140C-7891-4DE8-8251-BB5E2DD1ED7C}" sibTransId="{510B673D-EAF8-488E-B833-D09C7D22E6A5}"/>
     <dgm:cxn modelId="{D3525900-AEE2-4C2B-A2ED-A2D6BAE41278}" srcId="{1711903F-CB10-40C2-9DD0-6A7462C360D8}" destId="{3F6E2CDB-1206-4B52-A2B6-4FF2EB942279}" srcOrd="1" destOrd="0" parTransId="{31F891FA-6A62-46C1-A75F-9B145FDEA1F4}" sibTransId="{5363782E-A10D-4237-A6F4-E25CDD1A3C4A}"/>
-    <dgm:cxn modelId="{47C6D337-9F6A-4990-9D0A-08347224EE05}" type="presOf" srcId="{86E3E119-B9B1-4A1C-A15F-2DCB95628AA4}" destId="{B1977F48-993A-47EE-9C79-3DEEF46159F1}" srcOrd="0" destOrd="0" presId="urn:microsoft.com/office/officeart/2005/8/layout/hierarchy1"/>
     <dgm:cxn modelId="{D5E8C2BF-7E83-4D98-815F-C3C043A47ECB}" srcId="{3F6E2CDB-1206-4B52-A2B6-4FF2EB942279}" destId="{675AFAE8-283A-4969-B263-F4C397892F86}" srcOrd="0" destOrd="0" parTransId="{C5657974-33D3-4A96-921E-DC4FDC29B13D}" sibTransId="{66DB220A-FECF-4382-88FC-37128B2CDE61}"/>
-    <dgm:cxn modelId="{D203E067-FCBB-44AD-93B7-5A41AF0985B8}" type="presOf" srcId="{0D61BFBD-6773-47D5-8649-BE6526998412}" destId="{B6F4464D-E888-4AA3-9D20-C18F064BB0BD}" srcOrd="0" destOrd="0" presId="urn:microsoft.com/office/officeart/2005/8/layout/hierarchy1"/>
-    <dgm:cxn modelId="{B52C3CE6-A059-42EF-B926-7D76D7D8C74C}" type="presOf" srcId="{097E9C98-6CE9-40A7-9FE0-87E0B499214F}" destId="{2E7D3000-B1E5-4D06-93E6-27842FDD6F5D}" srcOrd="0" destOrd="0" presId="urn:microsoft.com/office/officeart/2005/8/layout/hierarchy1"/>
+    <dgm:cxn modelId="{80DBCC74-8D12-4D76-9E6D-4EE874159795}" type="presOf" srcId="{675AFAE8-283A-4969-B263-F4C397892F86}" destId="{C2FA5626-9259-4268-B352-3531F808C905}" srcOrd="0" destOrd="0" presId="urn:microsoft.com/office/officeart/2005/8/layout/hierarchy1"/>
+    <dgm:cxn modelId="{58ABDB60-E8BB-4B7F-9FB4-91FF7A020676}" srcId="{3F6E2CDB-1206-4B52-A2B6-4FF2EB942279}" destId="{26E8A5D3-6183-4966-B0F1-F6FE7BC0A734}" srcOrd="2" destOrd="0" parTransId="{75A47AAA-AEDD-496F-B42B-24E12604BB7A}" sibTransId="{2B974477-03F9-4C3D-A575-493B7143E738}"/>
     <dgm:cxn modelId="{D3362AB6-FCF8-449E-B8BD-7625A9908AE3}" srcId="{1E66FFFA-4860-4718-A5DA-E9E06E7B7198}" destId="{7304BE47-9C1B-42F6-AF15-37000B9EF939}" srcOrd="0" destOrd="0" parTransId="{CFD1BE4B-9CE5-43DD-BDE5-668D36D87C63}" sibTransId="{48ACC99C-1F9F-4821-B23E-369BD851F791}"/>
-    <dgm:cxn modelId="{58ABDB60-E8BB-4B7F-9FB4-91FF7A020676}" srcId="{3F6E2CDB-1206-4B52-A2B6-4FF2EB942279}" destId="{26E8A5D3-6183-4966-B0F1-F6FE7BC0A734}" srcOrd="2" destOrd="0" parTransId="{75A47AAA-AEDD-496F-B42B-24E12604BB7A}" sibTransId="{2B974477-03F9-4C3D-A575-493B7143E738}"/>
-    <dgm:cxn modelId="{DFF6E9B3-9975-4803-92AD-CC8AF3A8F0A5}" type="presOf" srcId="{86F12E51-30E1-4F78-8722-C9426AFD13B0}" destId="{DAD56358-A32A-4238-B855-80273DDFB0A1}" srcOrd="0" destOrd="0" presId="urn:microsoft.com/office/officeart/2005/8/layout/hierarchy1"/>
-    <dgm:cxn modelId="{D4A8D5D8-A159-4184-BBB2-8DCEFE8D3D87}" type="presOf" srcId="{341940AD-D181-4DC4-8B3A-16A58F89B568}" destId="{18B2B68F-5D7A-4F59-848E-302016D9D380}" srcOrd="0" destOrd="0" presId="urn:microsoft.com/office/officeart/2005/8/layout/hierarchy1"/>
+    <dgm:cxn modelId="{7C57D6B5-E205-42BD-8909-D25FB6E4F97F}" type="presOf" srcId="{C0C75DA7-1FC1-42EF-AA1E-8C7B1BF57B7C}" destId="{E53C9F28-0D4E-4F20-B8D4-E313091A4FFC}" srcOrd="0" destOrd="0" presId="urn:microsoft.com/office/officeart/2005/8/layout/hierarchy1"/>
     <dgm:cxn modelId="{26C840F4-28EB-4C48-BE61-AFB70A3F30BB}" srcId="{5DF76B7F-D192-48BE-9E04-F2E086F4A56A}" destId="{1711903F-CB10-40C2-9DD0-6A7462C360D8}" srcOrd="0" destOrd="0" parTransId="{213BDB67-AC64-4D4F-9F01-FDAB78F17B8D}" sibTransId="{9F9DA09C-8FA1-4E19-A14C-B8464D548C9F}"/>
-    <dgm:cxn modelId="{13128D8A-15E0-48F4-9E75-CD333EA62820}" type="presOf" srcId="{26E8A5D3-6183-4966-B0F1-F6FE7BC0A734}" destId="{FC1712D4-DA8A-49E6-B809-8569A8CAFF26}" srcOrd="0" destOrd="0" presId="urn:microsoft.com/office/officeart/2005/8/layout/hierarchy1"/>
+    <dgm:cxn modelId="{774DE297-0647-4746-B627-87CBEBCD9DA6}" type="presOf" srcId="{0D61BFBD-6773-47D5-8649-BE6526998412}" destId="{B6F4464D-E888-4AA3-9D20-C18F064BB0BD}" srcOrd="0" destOrd="0" presId="urn:microsoft.com/office/officeart/2005/8/layout/hierarchy1"/>
+    <dgm:cxn modelId="{E7EC6B86-0493-4064-9D88-C1DCA7FD3654}" type="presOf" srcId="{341940AD-D181-4DC4-8B3A-16A58F89B568}" destId="{18B2B68F-5D7A-4F59-848E-302016D9D380}" srcOrd="0" destOrd="0" presId="urn:microsoft.com/office/officeart/2005/8/layout/hierarchy1"/>
     <dgm:cxn modelId="{A18A8546-105C-4A96-BAC0-AA888B1EE069}" srcId="{9B4AEDF0-745A-4E33-8706-BE81D6AA74D4}" destId="{6F34A5A0-E05C-4DC5-BAD2-383C070ED7E5}" srcOrd="0" destOrd="0" parTransId="{0D61BFBD-6773-47D5-8649-BE6526998412}" sibTransId="{2B23A2D0-CAB1-42A7-8499-9358C20869BB}"/>
-    <dgm:cxn modelId="{ED8CD513-68F8-44E8-B8A8-63659644BE60}" type="presOf" srcId="{CFD1BE4B-9CE5-43DD-BDE5-668D36D87C63}" destId="{CA3B60E9-C44A-434F-8854-89001BF012BB}" srcOrd="0" destOrd="0" presId="urn:microsoft.com/office/officeart/2005/8/layout/hierarchy1"/>
-    <dgm:cxn modelId="{E00B1B2A-C3E9-4E3F-99FF-F31AAC4EBA8E}" type="presOf" srcId="{C5657974-33D3-4A96-921E-DC4FDC29B13D}" destId="{DCACB0CD-10B0-4E5A-865E-F3A87C97C3DA}" srcOrd="0" destOrd="0" presId="urn:microsoft.com/office/officeart/2005/8/layout/hierarchy1"/>
-    <dgm:cxn modelId="{7A42F86F-C197-4F21-BF60-87B42F456010}" type="presOf" srcId="{1711903F-CB10-40C2-9DD0-6A7462C360D8}" destId="{1DBFC25D-209F-4B12-A2E7-2B251DC856E5}" srcOrd="0" destOrd="0" presId="urn:microsoft.com/office/officeart/2005/8/layout/hierarchy1"/>
-    <dgm:cxn modelId="{8E3ABABA-8777-4696-96C8-AD909C21B595}" type="presOf" srcId="{5DF76B7F-D192-48BE-9E04-F2E086F4A56A}" destId="{D3D23939-F53B-46B5-8508-54D822DA46D9}" srcOrd="0" destOrd="0" presId="urn:microsoft.com/office/officeart/2005/8/layout/hierarchy1"/>
+    <dgm:cxn modelId="{B5B81DCD-17CA-48B6-8F43-19FD359B3A85}" type="presOf" srcId="{5DF76B7F-D192-48BE-9E04-F2E086F4A56A}" destId="{D3D23939-F53B-46B5-8508-54D822DA46D9}" srcOrd="0" destOrd="0" presId="urn:microsoft.com/office/officeart/2005/8/layout/hierarchy1"/>
+    <dgm:cxn modelId="{6E3381C8-3E50-4601-9B4D-6DDD7114C0DF}" type="presOf" srcId="{021A140C-7891-4DE8-8251-BB5E2DD1ED7C}" destId="{80719F61-9E28-4A51-AD26-C079CF9F0CF5}" srcOrd="0" destOrd="0" presId="urn:microsoft.com/office/officeart/2005/8/layout/hierarchy1"/>
+    <dgm:cxn modelId="{971F044E-BB90-4D0B-B57B-C5C2341B8EDF}" type="presOf" srcId="{7304BE47-9C1B-42F6-AF15-37000B9EF939}" destId="{80827A2A-4247-4E52-8858-C22E1BF19055}" srcOrd="0" destOrd="0" presId="urn:microsoft.com/office/officeart/2005/8/layout/hierarchy1"/>
+    <dgm:cxn modelId="{7DB730A3-1DA1-4AB1-8C4E-86349E4AF67E}" type="presOf" srcId="{81BAEC59-FC85-4682-9048-7BD3D13E2E77}" destId="{F952AC0D-DAC0-45B4-B9D2-DE27758990C8}" srcOrd="0" destOrd="0" presId="urn:microsoft.com/office/officeart/2005/8/layout/hierarchy1"/>
+    <dgm:cxn modelId="{196C9590-A9A6-4E40-A87A-8D5E4729CE62}" type="presOf" srcId="{56185F86-4748-4DC1-BA34-B16100426416}" destId="{8D626EEC-1F1B-4BC1-9D33-439E0D406276}" srcOrd="0" destOrd="0" presId="urn:microsoft.com/office/officeart/2005/8/layout/hierarchy1"/>
+    <dgm:cxn modelId="{1C938C50-327B-4986-8C49-B4530A1F8684}" type="presOf" srcId="{CFD1BE4B-9CE5-43DD-BDE5-668D36D87C63}" destId="{CA3B60E9-C44A-434F-8854-89001BF012BB}" srcOrd="0" destOrd="0" presId="urn:microsoft.com/office/officeart/2005/8/layout/hierarchy1"/>
     <dgm:cxn modelId="{10E3A748-C0B1-496A-861F-123B3A9E142A}" srcId="{1711903F-CB10-40C2-9DD0-6A7462C360D8}" destId="{9B4AEDF0-745A-4E33-8706-BE81D6AA74D4}" srcOrd="2" destOrd="0" parTransId="{86E3E119-B9B1-4A1C-A15F-2DCB95628AA4}" sibTransId="{1896C92E-3338-4603-8FA6-D833CD3FECB1}"/>
-    <dgm:cxn modelId="{5140803D-A316-4991-B930-6B7EC2ECBDDE}" type="presOf" srcId="{75A47AAA-AEDD-496F-B42B-24E12604BB7A}" destId="{6F092926-F047-4654-9B69-2A4C6EEEB110}" srcOrd="0" destOrd="0" presId="urn:microsoft.com/office/officeart/2005/8/layout/hierarchy1"/>
-    <dgm:cxn modelId="{04AA4188-AC7A-45C0-B418-E3219BE8C388}" type="presOf" srcId="{9D10E5D5-FEAA-4A87-85A9-85726D22FA83}" destId="{50C20CD5-F4DB-461F-88D7-30338462D41E}" srcOrd="0" destOrd="0" presId="urn:microsoft.com/office/officeart/2005/8/layout/hierarchy1"/>
-    <dgm:cxn modelId="{41FFA128-769E-4F38-BC04-749A40751D0E}" type="presOf" srcId="{56185F86-4748-4DC1-BA34-B16100426416}" destId="{8D626EEC-1F1B-4BC1-9D33-439E0D406276}" srcOrd="0" destOrd="0" presId="urn:microsoft.com/office/officeart/2005/8/layout/hierarchy1"/>
-    <dgm:cxn modelId="{AACDE20B-BF41-4AAE-B35F-D3B4942D9057}" type="presParOf" srcId="{D3D23939-F53B-46B5-8508-54D822DA46D9}" destId="{765DC81D-2AF7-42B4-8D88-28F24930A401}" srcOrd="0" destOrd="0" presId="urn:microsoft.com/office/officeart/2005/8/layout/hierarchy1"/>
-    <dgm:cxn modelId="{B7BCC638-D040-4DF1-8F53-1FB9E1E6B0E7}" type="presParOf" srcId="{765DC81D-2AF7-42B4-8D88-28F24930A401}" destId="{8286D495-B83A-4956-BB49-BAB8D483F2B7}" srcOrd="0" destOrd="0" presId="urn:microsoft.com/office/officeart/2005/8/layout/hierarchy1"/>
-    <dgm:cxn modelId="{87FEB9F3-D4D0-416B-902B-8E02FEE55BC6}" type="presParOf" srcId="{8286D495-B83A-4956-BB49-BAB8D483F2B7}" destId="{FF8E257E-791B-4827-9E15-B3C5FD607640}" srcOrd="0" destOrd="0" presId="urn:microsoft.com/office/officeart/2005/8/layout/hierarchy1"/>
-    <dgm:cxn modelId="{55AEB149-94A7-4BAA-83EA-A3A1D7D4F80B}" type="presParOf" srcId="{8286D495-B83A-4956-BB49-BAB8D483F2B7}" destId="{1DBFC25D-209F-4B12-A2E7-2B251DC856E5}" srcOrd="1" destOrd="0" presId="urn:microsoft.com/office/officeart/2005/8/layout/hierarchy1"/>
-    <dgm:cxn modelId="{FD7D0843-1131-4303-8B10-1D136855DA6B}" type="presParOf" srcId="{765DC81D-2AF7-42B4-8D88-28F24930A401}" destId="{7588E117-485C-4D7F-AE88-8325756F138E}" srcOrd="1" destOrd="0" presId="urn:microsoft.com/office/officeart/2005/8/layout/hierarchy1"/>
-    <dgm:cxn modelId="{420CAF0F-AEF4-4F57-9191-22D16BB42BEB}" type="presParOf" srcId="{7588E117-485C-4D7F-AE88-8325756F138E}" destId="{F952AC0D-DAC0-45B4-B9D2-DE27758990C8}" srcOrd="0" destOrd="0" presId="urn:microsoft.com/office/officeart/2005/8/layout/hierarchy1"/>
-    <dgm:cxn modelId="{93822699-B2E3-406C-9A5B-5E39595477FE}" type="presParOf" srcId="{7588E117-485C-4D7F-AE88-8325756F138E}" destId="{E4FCD25C-49A8-4703-B2BB-6A5F2A15B783}" srcOrd="1" destOrd="0" presId="urn:microsoft.com/office/officeart/2005/8/layout/hierarchy1"/>
-    <dgm:cxn modelId="{2E330AD5-58BE-4686-8385-A6FBEA23C0A2}" type="presParOf" srcId="{E4FCD25C-49A8-4703-B2BB-6A5F2A15B783}" destId="{9493B092-19D9-4C7B-B13B-A56766AB191B}" srcOrd="0" destOrd="0" presId="urn:microsoft.com/office/officeart/2005/8/layout/hierarchy1"/>
-    <dgm:cxn modelId="{FFD21717-0DE8-41F7-98E4-537404800C1C}" type="presParOf" srcId="{9493B092-19D9-4C7B-B13B-A56766AB191B}" destId="{CD716530-3C7F-4F97-9403-83951B18B730}" srcOrd="0" destOrd="0" presId="urn:microsoft.com/office/officeart/2005/8/layout/hierarchy1"/>
-    <dgm:cxn modelId="{DE32EA44-7CA7-4546-83A8-533013D25987}" type="presParOf" srcId="{9493B092-19D9-4C7B-B13B-A56766AB191B}" destId="{F5D2ADA5-0055-4836-A9C8-D4D86F6F3F0C}" srcOrd="1" destOrd="0" presId="urn:microsoft.com/office/officeart/2005/8/layout/hierarchy1"/>
-    <dgm:cxn modelId="{FE9A81E2-AB5D-447E-A76B-11FC07D7ECEA}" type="presParOf" srcId="{E4FCD25C-49A8-4703-B2BB-6A5F2A15B783}" destId="{5C76CAE7-27ED-465D-804A-BB503245DB2D}" srcOrd="1" destOrd="0" presId="urn:microsoft.com/office/officeart/2005/8/layout/hierarchy1"/>
-    <dgm:cxn modelId="{B5FF6EEE-5F5E-4CAF-8A3E-B6D4103620E0}" type="presParOf" srcId="{5C76CAE7-27ED-465D-804A-BB503245DB2D}" destId="{CA3B60E9-C44A-434F-8854-89001BF012BB}" srcOrd="0" destOrd="0" presId="urn:microsoft.com/office/officeart/2005/8/layout/hierarchy1"/>
-    <dgm:cxn modelId="{8DC63BC0-63FF-4FE7-AA66-3BB9A1025C47}" type="presParOf" srcId="{5C76CAE7-27ED-465D-804A-BB503245DB2D}" destId="{06AF9136-F4BE-4101-AABA-E19DCBF47740}" srcOrd="1" destOrd="0" presId="urn:microsoft.com/office/officeart/2005/8/layout/hierarchy1"/>
-    <dgm:cxn modelId="{D98D911C-F446-4FA7-BF15-3703F2F83F6D}" type="presParOf" srcId="{06AF9136-F4BE-4101-AABA-E19DCBF47740}" destId="{880A58F4-4792-4A16-B27F-94D336F65C33}" srcOrd="0" destOrd="0" presId="urn:microsoft.com/office/officeart/2005/8/layout/hierarchy1"/>
-    <dgm:cxn modelId="{B958E1B0-D2BF-4E41-9215-80FF7D74FF5A}" type="presParOf" srcId="{880A58F4-4792-4A16-B27F-94D336F65C33}" destId="{71AE564F-9B22-4B2F-B74B-0A561825045A}" srcOrd="0" destOrd="0" presId="urn:microsoft.com/office/officeart/2005/8/layout/hierarchy1"/>
-    <dgm:cxn modelId="{868EFF3A-E494-43CF-AF77-E243EDB464FE}" type="presParOf" srcId="{880A58F4-4792-4A16-B27F-94D336F65C33}" destId="{80827A2A-4247-4E52-8858-C22E1BF19055}" srcOrd="1" destOrd="0" presId="urn:microsoft.com/office/officeart/2005/8/layout/hierarchy1"/>
-    <dgm:cxn modelId="{03648387-D143-4C11-B772-CE59C0C8711F}" type="presParOf" srcId="{06AF9136-F4BE-4101-AABA-E19DCBF47740}" destId="{1C04BAD8-D7D2-4752-A32F-4FDC4CD18D93}" srcOrd="1" destOrd="0" presId="urn:microsoft.com/office/officeart/2005/8/layout/hierarchy1"/>
-    <dgm:cxn modelId="{FFF95E38-9757-4FB9-8D20-CB7A9C640862}" type="presParOf" srcId="{5C76CAE7-27ED-465D-804A-BB503245DB2D}" destId="{947D1C01-7377-40D1-AFED-9898BBB050B2}" srcOrd="2" destOrd="0" presId="urn:microsoft.com/office/officeart/2005/8/layout/hierarchy1"/>
-    <dgm:cxn modelId="{6AF7DACA-6BA3-4161-AAB1-FD11D417EC3C}" type="presParOf" srcId="{5C76CAE7-27ED-465D-804A-BB503245DB2D}" destId="{CF6A6EDE-BD45-46D7-8BD1-DC287F8C02C7}" srcOrd="3" destOrd="0" presId="urn:microsoft.com/office/officeart/2005/8/layout/hierarchy1"/>
-    <dgm:cxn modelId="{B9730977-250D-4C7D-BA3E-182B8F3321D9}" type="presParOf" srcId="{CF6A6EDE-BD45-46D7-8BD1-DC287F8C02C7}" destId="{3FDAED18-9EBF-44DD-99B5-8DDF2F6BE1FA}" srcOrd="0" destOrd="0" presId="urn:microsoft.com/office/officeart/2005/8/layout/hierarchy1"/>
-    <dgm:cxn modelId="{26E87B5E-C8D5-4F82-84B8-1726259B460A}" type="presParOf" srcId="{3FDAED18-9EBF-44DD-99B5-8DDF2F6BE1FA}" destId="{BDDCBC85-48DD-4720-8B4B-A13E6D8930A7}" srcOrd="0" destOrd="0" presId="urn:microsoft.com/office/officeart/2005/8/layout/hierarchy1"/>
-    <dgm:cxn modelId="{91455639-7C69-4827-B57D-E941FFF3669C}" type="presParOf" srcId="{3FDAED18-9EBF-44DD-99B5-8DDF2F6BE1FA}" destId="{DF81A412-1951-4545-87C8-D6314B073455}" srcOrd="1" destOrd="0" presId="urn:microsoft.com/office/officeart/2005/8/layout/hierarchy1"/>
-    <dgm:cxn modelId="{C38595EE-956F-45F0-87C9-1B4D9A408C22}" type="presParOf" srcId="{CF6A6EDE-BD45-46D7-8BD1-DC287F8C02C7}" destId="{4D2AC39B-C7D1-4038-9A3E-1A8E0D69CAEE}" srcOrd="1" destOrd="0" presId="urn:microsoft.com/office/officeart/2005/8/layout/hierarchy1"/>
-    <dgm:cxn modelId="{15DEABB0-90F2-4F84-8762-5179F7B85E5E}" type="presParOf" srcId="{5C76CAE7-27ED-465D-804A-BB503245DB2D}" destId="{2E7D3000-B1E5-4D06-93E6-27842FDD6F5D}" srcOrd="4" destOrd="0" presId="urn:microsoft.com/office/officeart/2005/8/layout/hierarchy1"/>
-    <dgm:cxn modelId="{30C3E4A5-A749-40DE-BDC5-F9BA565D80B7}" type="presParOf" srcId="{5C76CAE7-27ED-465D-804A-BB503245DB2D}" destId="{668754E0-EF08-4120-83EC-32511AE22674}" srcOrd="5" destOrd="0" presId="urn:microsoft.com/office/officeart/2005/8/layout/hierarchy1"/>
-    <dgm:cxn modelId="{AC72D016-0092-420B-B737-66D0296BE147}" type="presParOf" srcId="{668754E0-EF08-4120-83EC-32511AE22674}" destId="{B4AF4587-A10D-4931-8FFB-B93408045D70}" srcOrd="0" destOrd="0" presId="urn:microsoft.com/office/officeart/2005/8/layout/hierarchy1"/>
-    <dgm:cxn modelId="{B1A89D0D-A49E-4CF4-AE25-C379A5956258}" type="presParOf" srcId="{B4AF4587-A10D-4931-8FFB-B93408045D70}" destId="{DBCA4A26-36B0-4B68-A5CD-DEE9BB2C50DD}" srcOrd="0" destOrd="0" presId="urn:microsoft.com/office/officeart/2005/8/layout/hierarchy1"/>
-    <dgm:cxn modelId="{4F9584BE-7D76-497D-AA88-9F48E6234390}" type="presParOf" srcId="{B4AF4587-A10D-4931-8FFB-B93408045D70}" destId="{8D626EEC-1F1B-4BC1-9D33-439E0D406276}" srcOrd="1" destOrd="0" presId="urn:microsoft.com/office/officeart/2005/8/layout/hierarchy1"/>
-    <dgm:cxn modelId="{49C79B9A-308B-4950-B539-3A53F4DBE915}" type="presParOf" srcId="{668754E0-EF08-4120-83EC-32511AE22674}" destId="{51EEE5F9-260A-44E5-8235-239FCA7A4A74}" srcOrd="1" destOrd="0" presId="urn:microsoft.com/office/officeart/2005/8/layout/hierarchy1"/>
-    <dgm:cxn modelId="{B6949374-8711-4C28-A3F1-F1FBACA8E210}" type="presParOf" srcId="{7588E117-485C-4D7F-AE88-8325756F138E}" destId="{531C214A-9DAC-4125-B8A9-92AFAC32F538}" srcOrd="2" destOrd="0" presId="urn:microsoft.com/office/officeart/2005/8/layout/hierarchy1"/>
-    <dgm:cxn modelId="{7D19AAB5-F4F5-4105-8A35-39F182A5B8C8}" type="presParOf" srcId="{7588E117-485C-4D7F-AE88-8325756F138E}" destId="{ADE57B97-2B9B-46A5-A77C-3BDA333CA111}" srcOrd="3" destOrd="0" presId="urn:microsoft.com/office/officeart/2005/8/layout/hierarchy1"/>
-    <dgm:cxn modelId="{6468ABBD-DE72-4F3E-B0AD-247843DFC49C}" type="presParOf" srcId="{ADE57B97-2B9B-46A5-A77C-3BDA333CA111}" destId="{24291970-228D-41A1-B0CD-980E8DD0A676}" srcOrd="0" destOrd="0" presId="urn:microsoft.com/office/officeart/2005/8/layout/hierarchy1"/>
-    <dgm:cxn modelId="{8328D1A2-1DA4-4BF5-9FB4-54EBC2350788}" type="presParOf" srcId="{24291970-228D-41A1-B0CD-980E8DD0A676}" destId="{8BF98682-549B-4E5C-8F86-1D5A4DC6FD84}" srcOrd="0" destOrd="0" presId="urn:microsoft.com/office/officeart/2005/8/layout/hierarchy1"/>
-    <dgm:cxn modelId="{CAB6B021-E0A9-4F57-BE72-B279ECB6BFCD}" type="presParOf" srcId="{24291970-228D-41A1-B0CD-980E8DD0A676}" destId="{3B1EF9FC-D6F6-47AA-90EB-816BC1EBB79C}" srcOrd="1" destOrd="0" presId="urn:microsoft.com/office/officeart/2005/8/layout/hierarchy1"/>
-    <dgm:cxn modelId="{FF123089-52B4-4266-B3AE-0F686368D5D3}" type="presParOf" srcId="{ADE57B97-2B9B-46A5-A77C-3BDA333CA111}" destId="{328F425A-42A2-4720-84E3-EFA183E07122}" srcOrd="1" destOrd="0" presId="urn:microsoft.com/office/officeart/2005/8/layout/hierarchy1"/>
-    <dgm:cxn modelId="{C7686D22-0868-41C1-94D8-6C81D9AD1C40}" type="presParOf" srcId="{328F425A-42A2-4720-84E3-EFA183E07122}" destId="{DCACB0CD-10B0-4E5A-865E-F3A87C97C3DA}" srcOrd="0" destOrd="0" presId="urn:microsoft.com/office/officeart/2005/8/layout/hierarchy1"/>
-    <dgm:cxn modelId="{F03ECBEE-6CEB-42B4-AED5-1DC47DFF3AB4}" type="presParOf" srcId="{328F425A-42A2-4720-84E3-EFA183E07122}" destId="{F3184C59-E8C8-4F3A-9D9F-6A6E22D7EE3A}" srcOrd="1" destOrd="0" presId="urn:microsoft.com/office/officeart/2005/8/layout/hierarchy1"/>
-    <dgm:cxn modelId="{204A60DD-91B0-48BE-8AC9-EC1EEB0D28E2}" type="presParOf" srcId="{F3184C59-E8C8-4F3A-9D9F-6A6E22D7EE3A}" destId="{46D9A4D9-5AE6-4710-A17F-742DDD77019C}" srcOrd="0" destOrd="0" presId="urn:microsoft.com/office/officeart/2005/8/layout/hierarchy1"/>
-    <dgm:cxn modelId="{FE97E506-3727-46F0-9946-423828C347DA}" type="presParOf" srcId="{46D9A4D9-5AE6-4710-A17F-742DDD77019C}" destId="{3777123C-4AA5-47BE-B850-B46E93096584}" srcOrd="0" destOrd="0" presId="urn:microsoft.com/office/officeart/2005/8/layout/hierarchy1"/>
-    <dgm:cxn modelId="{B16FDA03-DBA7-4252-9AF0-F5301C49F58E}" type="presParOf" srcId="{46D9A4D9-5AE6-4710-A17F-742DDD77019C}" destId="{C2FA5626-9259-4268-B352-3531F808C905}" srcOrd="1" destOrd="0" presId="urn:microsoft.com/office/officeart/2005/8/layout/hierarchy1"/>
-    <dgm:cxn modelId="{4AA94623-DB55-4CB1-B919-1641ECE97A40}" type="presParOf" srcId="{F3184C59-E8C8-4F3A-9D9F-6A6E22D7EE3A}" destId="{D59CC51B-6E64-4FF2-9364-C3AD4474E231}" srcOrd="1" destOrd="0" presId="urn:microsoft.com/office/officeart/2005/8/layout/hierarchy1"/>
-    <dgm:cxn modelId="{8881EE95-5DCC-498C-BF86-6439CCAF192B}" type="presParOf" srcId="{328F425A-42A2-4720-84E3-EFA183E07122}" destId="{80719F61-9E28-4A51-AD26-C079CF9F0CF5}" srcOrd="2" destOrd="0" presId="urn:microsoft.com/office/officeart/2005/8/layout/hierarchy1"/>
-    <dgm:cxn modelId="{2E8518AB-6637-4E12-B5E4-2101A3665673}" type="presParOf" srcId="{328F425A-42A2-4720-84E3-EFA183E07122}" destId="{4ADF5BEE-68C0-47B0-B7A5-32A8B1EA02D9}" srcOrd="3" destOrd="0" presId="urn:microsoft.com/office/officeart/2005/8/layout/hierarchy1"/>
-    <dgm:cxn modelId="{92819696-02BD-47B5-A5C4-13E26BC9F877}" type="presParOf" srcId="{4ADF5BEE-68C0-47B0-B7A5-32A8B1EA02D9}" destId="{115B666A-BF91-42E2-B87E-44BA265C47F9}" srcOrd="0" destOrd="0" presId="urn:microsoft.com/office/officeart/2005/8/layout/hierarchy1"/>
-    <dgm:cxn modelId="{6B7159F3-20DF-433D-B46B-EA57E0642F87}" type="presParOf" srcId="{115B666A-BF91-42E2-B87E-44BA265C47F9}" destId="{463A61BF-6224-4CAE-8BF2-8FA1101F445A}" srcOrd="0" destOrd="0" presId="urn:microsoft.com/office/officeart/2005/8/layout/hierarchy1"/>
-    <dgm:cxn modelId="{983ACA78-44BD-4211-9E7D-1ADA944D1A6C}" type="presParOf" srcId="{115B666A-BF91-42E2-B87E-44BA265C47F9}" destId="{18B2B68F-5D7A-4F59-848E-302016D9D380}" srcOrd="1" destOrd="0" presId="urn:microsoft.com/office/officeart/2005/8/layout/hierarchy1"/>
-    <dgm:cxn modelId="{EC35C35B-2882-48C7-BC7C-DC7DD8321583}" type="presParOf" srcId="{4ADF5BEE-68C0-47B0-B7A5-32A8B1EA02D9}" destId="{61B2DF32-8076-4A9C-8F18-987FDCFF1DEC}" srcOrd="1" destOrd="0" presId="urn:microsoft.com/office/officeart/2005/8/layout/hierarchy1"/>
-    <dgm:cxn modelId="{D68AA62B-41C2-41AD-B670-4831AEF1D7B4}" type="presParOf" srcId="{328F425A-42A2-4720-84E3-EFA183E07122}" destId="{6F092926-F047-4654-9B69-2A4C6EEEB110}" srcOrd="4" destOrd="0" presId="urn:microsoft.com/office/officeart/2005/8/layout/hierarchy1"/>
-    <dgm:cxn modelId="{749AB0BE-B5E9-40CB-9C97-F6286C024736}" type="presParOf" srcId="{328F425A-42A2-4720-84E3-EFA183E07122}" destId="{D9FF3A49-8058-4ED3-8B3E-041D9049A9A7}" srcOrd="5" destOrd="0" presId="urn:microsoft.com/office/officeart/2005/8/layout/hierarchy1"/>
-    <dgm:cxn modelId="{BDDCA115-EA60-468A-845C-9924AB3578B0}" type="presParOf" srcId="{D9FF3A49-8058-4ED3-8B3E-041D9049A9A7}" destId="{6D6ED1E7-89D9-4E8B-BFB7-16922D97B694}" srcOrd="0" destOrd="0" presId="urn:microsoft.com/office/officeart/2005/8/layout/hierarchy1"/>
-    <dgm:cxn modelId="{8111B9B8-4743-420F-9669-3A8F3EC06ACA}" type="presParOf" srcId="{6D6ED1E7-89D9-4E8B-BFB7-16922D97B694}" destId="{B1221540-FD1F-4EAD-9E5D-747444078A8D}" srcOrd="0" destOrd="0" presId="urn:microsoft.com/office/officeart/2005/8/layout/hierarchy1"/>
-    <dgm:cxn modelId="{7183F534-13CD-4A1D-8A33-12B0A49AFC20}" type="presParOf" srcId="{6D6ED1E7-89D9-4E8B-BFB7-16922D97B694}" destId="{FC1712D4-DA8A-49E6-B809-8569A8CAFF26}" srcOrd="1" destOrd="0" presId="urn:microsoft.com/office/officeart/2005/8/layout/hierarchy1"/>
-    <dgm:cxn modelId="{2B595532-C16C-44EA-BED1-73DD9165EEDC}" type="presParOf" srcId="{D9FF3A49-8058-4ED3-8B3E-041D9049A9A7}" destId="{49CAA7B5-5EED-429C-A760-FC95C0F0E3EB}" srcOrd="1" destOrd="0" presId="urn:microsoft.com/office/officeart/2005/8/layout/hierarchy1"/>
-    <dgm:cxn modelId="{F296065B-95A3-4FD8-920F-8C49102A7AB0}" type="presParOf" srcId="{7588E117-485C-4D7F-AE88-8325756F138E}" destId="{B1977F48-993A-47EE-9C79-3DEEF46159F1}" srcOrd="4" destOrd="0" presId="urn:microsoft.com/office/officeart/2005/8/layout/hierarchy1"/>
-    <dgm:cxn modelId="{09BFB426-E888-452B-A4DF-9286B94F4E78}" type="presParOf" srcId="{7588E117-485C-4D7F-AE88-8325756F138E}" destId="{E1EBBA16-8C21-4029-B76F-47EFF64D85D9}" srcOrd="5" destOrd="0" presId="urn:microsoft.com/office/officeart/2005/8/layout/hierarchy1"/>
-    <dgm:cxn modelId="{92917BE4-0153-4D4D-93CA-22E03AF02BB5}" type="presParOf" srcId="{E1EBBA16-8C21-4029-B76F-47EFF64D85D9}" destId="{9ACE5DB6-6E5A-4669-A60D-6FFFA1A901F5}" srcOrd="0" destOrd="0" presId="urn:microsoft.com/office/officeart/2005/8/layout/hierarchy1"/>
-    <dgm:cxn modelId="{8CC9EEA4-7591-4F3D-A1C9-55BA19AEB97A}" type="presParOf" srcId="{9ACE5DB6-6E5A-4669-A60D-6FFFA1A901F5}" destId="{356CB6E7-9089-4957-ABCF-00109220BB65}" srcOrd="0" destOrd="0" presId="urn:microsoft.com/office/officeart/2005/8/layout/hierarchy1"/>
-    <dgm:cxn modelId="{7B352188-C5A1-4A05-BEDE-64B00083379A}" type="presParOf" srcId="{9ACE5DB6-6E5A-4669-A60D-6FFFA1A901F5}" destId="{513B2F0E-70CF-4059-9771-765ACF386914}" srcOrd="1" destOrd="0" presId="urn:microsoft.com/office/officeart/2005/8/layout/hierarchy1"/>
-    <dgm:cxn modelId="{0BB3A41A-E121-4201-97E1-72FFE3CD2B7B}" type="presParOf" srcId="{E1EBBA16-8C21-4029-B76F-47EFF64D85D9}" destId="{AF9B256B-8AC9-4F25-820A-3D04266B3290}" srcOrd="1" destOrd="0" presId="urn:microsoft.com/office/officeart/2005/8/layout/hierarchy1"/>
-    <dgm:cxn modelId="{F695DF21-14ED-44FA-A075-54963F730A44}" type="presParOf" srcId="{AF9B256B-8AC9-4F25-820A-3D04266B3290}" destId="{B6F4464D-E888-4AA3-9D20-C18F064BB0BD}" srcOrd="0" destOrd="0" presId="urn:microsoft.com/office/officeart/2005/8/layout/hierarchy1"/>
-    <dgm:cxn modelId="{B0080BBD-C359-4D0E-90D1-916BA1DE0785}" type="presParOf" srcId="{AF9B256B-8AC9-4F25-820A-3D04266B3290}" destId="{40BDF183-1226-471F-9BF7-F2EF4C53EEAE}" srcOrd="1" destOrd="0" presId="urn:microsoft.com/office/officeart/2005/8/layout/hierarchy1"/>
-    <dgm:cxn modelId="{32C408E6-7C24-44E9-9DB7-DA2AF6661C0C}" type="presParOf" srcId="{40BDF183-1226-471F-9BF7-F2EF4C53EEAE}" destId="{2D0A7090-34C6-4079-9B9B-EFBE62518C22}" srcOrd="0" destOrd="0" presId="urn:microsoft.com/office/officeart/2005/8/layout/hierarchy1"/>
-    <dgm:cxn modelId="{821E389E-8661-4A32-B0DA-ED7615872B2D}" type="presParOf" srcId="{2D0A7090-34C6-4079-9B9B-EFBE62518C22}" destId="{782BB99A-0E29-4762-852C-CD022B8E9438}" srcOrd="0" destOrd="0" presId="urn:microsoft.com/office/officeart/2005/8/layout/hierarchy1"/>
-    <dgm:cxn modelId="{16D87087-C84F-4DEF-8683-915BA61B828D}" type="presParOf" srcId="{2D0A7090-34C6-4079-9B9B-EFBE62518C22}" destId="{F9634EE5-D563-440E-AD67-C5DD807B0B15}" srcOrd="1" destOrd="0" presId="urn:microsoft.com/office/officeart/2005/8/layout/hierarchy1"/>
-    <dgm:cxn modelId="{908E21C7-7697-49C8-9C43-B19EFDB67049}" type="presParOf" srcId="{40BDF183-1226-471F-9BF7-F2EF4C53EEAE}" destId="{F5A6F378-4E03-4C68-BE98-34874298B7C5}" srcOrd="1" destOrd="0" presId="urn:microsoft.com/office/officeart/2005/8/layout/hierarchy1"/>
-    <dgm:cxn modelId="{F5BFAA18-337A-42C2-97DE-A286DEB82EEC}" type="presParOf" srcId="{AF9B256B-8AC9-4F25-820A-3D04266B3290}" destId="{50C20CD5-F4DB-461F-88D7-30338462D41E}" srcOrd="2" destOrd="0" presId="urn:microsoft.com/office/officeart/2005/8/layout/hierarchy1"/>
-    <dgm:cxn modelId="{2FC80E06-35BE-4528-A967-8AF8DBC98F67}" type="presParOf" srcId="{AF9B256B-8AC9-4F25-820A-3D04266B3290}" destId="{2727E47A-37E0-4864-842D-A939CDCF7895}" srcOrd="3" destOrd="0" presId="urn:microsoft.com/office/officeart/2005/8/layout/hierarchy1"/>
-    <dgm:cxn modelId="{3C37AA2D-8383-43E7-9986-73F720FD19AD}" type="presParOf" srcId="{2727E47A-37E0-4864-842D-A939CDCF7895}" destId="{DA7C1A38-E61C-4F20-BBB3-FE57FABD4522}" srcOrd="0" destOrd="0" presId="urn:microsoft.com/office/officeart/2005/8/layout/hierarchy1"/>
-    <dgm:cxn modelId="{2F3607D2-6DF8-4380-8D7A-4DCE45FEB837}" type="presParOf" srcId="{DA7C1A38-E61C-4F20-BBB3-FE57FABD4522}" destId="{A47AA12B-5593-4931-BED8-D3E19EA5125E}" srcOrd="0" destOrd="0" presId="urn:microsoft.com/office/officeart/2005/8/layout/hierarchy1"/>
-    <dgm:cxn modelId="{48CADCBF-2D2B-45B6-95A3-2A6CB6E67C2A}" type="presParOf" srcId="{DA7C1A38-E61C-4F20-BBB3-FE57FABD4522}" destId="{DAD56358-A32A-4238-B855-80273DDFB0A1}" srcOrd="1" destOrd="0" presId="urn:microsoft.com/office/officeart/2005/8/layout/hierarchy1"/>
-    <dgm:cxn modelId="{2FE1C749-7679-411B-BBA1-0C4F9A53C0A3}" type="presParOf" srcId="{2727E47A-37E0-4864-842D-A939CDCF7895}" destId="{CCCB961E-5A35-4064-B268-DE65240C575E}" srcOrd="1" destOrd="0" presId="urn:microsoft.com/office/officeart/2005/8/layout/hierarchy1"/>
+    <dgm:cxn modelId="{88B3B54A-1E21-4286-A22C-07D9BB6507D0}" type="presOf" srcId="{3B3BDAE6-A921-4280-8A96-D545FD629872}" destId="{E725DC49-2536-4235-8488-C10970CB9A7F}" srcOrd="0" destOrd="0" presId="urn:microsoft.com/office/officeart/2005/8/layout/hierarchy1"/>
+    <dgm:cxn modelId="{F9F2F7F7-5DDD-47FF-9212-FE97AA23B73F}" type="presOf" srcId="{9B4AEDF0-745A-4E33-8706-BE81D6AA74D4}" destId="{513B2F0E-70CF-4059-9771-765ACF386914}" srcOrd="0" destOrd="0" presId="urn:microsoft.com/office/officeart/2005/8/layout/hierarchy1"/>
+    <dgm:cxn modelId="{C709EA2D-4656-46F3-937B-71763D47C325}" type="presOf" srcId="{3F6E2CDB-1206-4B52-A2B6-4FF2EB942279}" destId="{3B1EF9FC-D6F6-47AA-90EB-816BC1EBB79C}" srcOrd="0" destOrd="0" presId="urn:microsoft.com/office/officeart/2005/8/layout/hierarchy1"/>
+    <dgm:cxn modelId="{91264907-ED42-4DD0-959D-0FE0FD4E66FF}" type="presOf" srcId="{12949AA3-009C-4B59-B380-13DF0D6DF69E}" destId="{947D1C01-7377-40D1-AFED-9898BBB050B2}" srcOrd="0" destOrd="0" presId="urn:microsoft.com/office/officeart/2005/8/layout/hierarchy1"/>
+    <dgm:cxn modelId="{E88000F7-9A3B-4073-93B6-6AC4D958CA6A}" srcId="{1711903F-CB10-40C2-9DD0-6A7462C360D8}" destId="{CAD96D3A-9918-4A65-987E-4A67D320EF29}" srcOrd="3" destOrd="0" parTransId="{C0C75DA7-1FC1-42EF-AA1E-8C7B1BF57B7C}" sibTransId="{16803068-D077-437E-BCBE-59E6F4E96373}"/>
+    <dgm:cxn modelId="{C449CC59-16B0-49DA-8A60-A058EEB31E66}" type="presOf" srcId="{6F34A5A0-E05C-4DC5-BAD2-383C070ED7E5}" destId="{F9634EE5-D563-440E-AD67-C5DD807B0B15}" srcOrd="0" destOrd="0" presId="urn:microsoft.com/office/officeart/2005/8/layout/hierarchy1"/>
+    <dgm:cxn modelId="{9225DE46-8910-4987-BDDA-61A3A5188F01}" type="presParOf" srcId="{D3D23939-F53B-46B5-8508-54D822DA46D9}" destId="{765DC81D-2AF7-42B4-8D88-28F24930A401}" srcOrd="0" destOrd="0" presId="urn:microsoft.com/office/officeart/2005/8/layout/hierarchy1"/>
+    <dgm:cxn modelId="{58501024-CA12-4A13-9D0E-DB8795FCE23E}" type="presParOf" srcId="{765DC81D-2AF7-42B4-8D88-28F24930A401}" destId="{8286D495-B83A-4956-BB49-BAB8D483F2B7}" srcOrd="0" destOrd="0" presId="urn:microsoft.com/office/officeart/2005/8/layout/hierarchy1"/>
+    <dgm:cxn modelId="{406E2482-FADB-4C38-9779-F1C2BF0E0C4C}" type="presParOf" srcId="{8286D495-B83A-4956-BB49-BAB8D483F2B7}" destId="{FF8E257E-791B-4827-9E15-B3C5FD607640}" srcOrd="0" destOrd="0" presId="urn:microsoft.com/office/officeart/2005/8/layout/hierarchy1"/>
+    <dgm:cxn modelId="{7EFF2E56-33E9-41DC-BED8-9D2BAC657A8F}" type="presParOf" srcId="{8286D495-B83A-4956-BB49-BAB8D483F2B7}" destId="{1DBFC25D-209F-4B12-A2E7-2B251DC856E5}" srcOrd="1" destOrd="0" presId="urn:microsoft.com/office/officeart/2005/8/layout/hierarchy1"/>
+    <dgm:cxn modelId="{5D7D07DA-6299-4B5C-B553-E74B85B70BEA}" type="presParOf" srcId="{765DC81D-2AF7-42B4-8D88-28F24930A401}" destId="{7588E117-485C-4D7F-AE88-8325756F138E}" srcOrd="1" destOrd="0" presId="urn:microsoft.com/office/officeart/2005/8/layout/hierarchy1"/>
+    <dgm:cxn modelId="{075590C8-723C-4A22-A23C-6D8A59181BF9}" type="presParOf" srcId="{7588E117-485C-4D7F-AE88-8325756F138E}" destId="{F952AC0D-DAC0-45B4-B9D2-DE27758990C8}" srcOrd="0" destOrd="0" presId="urn:microsoft.com/office/officeart/2005/8/layout/hierarchy1"/>
+    <dgm:cxn modelId="{8D5CF6A9-4681-460D-A46D-26C227C0C6B9}" type="presParOf" srcId="{7588E117-485C-4D7F-AE88-8325756F138E}" destId="{E4FCD25C-49A8-4703-B2BB-6A5F2A15B783}" srcOrd="1" destOrd="0" presId="urn:microsoft.com/office/officeart/2005/8/layout/hierarchy1"/>
+    <dgm:cxn modelId="{B7D6A42C-8AC5-42CE-8F2A-69FEE72CA50D}" type="presParOf" srcId="{E4FCD25C-49A8-4703-B2BB-6A5F2A15B783}" destId="{9493B092-19D9-4C7B-B13B-A56766AB191B}" srcOrd="0" destOrd="0" presId="urn:microsoft.com/office/officeart/2005/8/layout/hierarchy1"/>
+    <dgm:cxn modelId="{B756D87E-2093-4E80-9AC4-640A22B6464D}" type="presParOf" srcId="{9493B092-19D9-4C7B-B13B-A56766AB191B}" destId="{CD716530-3C7F-4F97-9403-83951B18B730}" srcOrd="0" destOrd="0" presId="urn:microsoft.com/office/officeart/2005/8/layout/hierarchy1"/>
+    <dgm:cxn modelId="{3561109B-D420-4C18-88E2-B5FCE003AE33}" type="presParOf" srcId="{9493B092-19D9-4C7B-B13B-A56766AB191B}" destId="{F5D2ADA5-0055-4836-A9C8-D4D86F6F3F0C}" srcOrd="1" destOrd="0" presId="urn:microsoft.com/office/officeart/2005/8/layout/hierarchy1"/>
+    <dgm:cxn modelId="{925A82DD-8517-4EF2-A1CC-58753B5CF338}" type="presParOf" srcId="{E4FCD25C-49A8-4703-B2BB-6A5F2A15B783}" destId="{5C76CAE7-27ED-465D-804A-BB503245DB2D}" srcOrd="1" destOrd="0" presId="urn:microsoft.com/office/officeart/2005/8/layout/hierarchy1"/>
+    <dgm:cxn modelId="{323EC2C0-6A7F-4711-9673-1CCB67CF303A}" type="presParOf" srcId="{5C76CAE7-27ED-465D-804A-BB503245DB2D}" destId="{CA3B60E9-C44A-434F-8854-89001BF012BB}" srcOrd="0" destOrd="0" presId="urn:microsoft.com/office/officeart/2005/8/layout/hierarchy1"/>
+    <dgm:cxn modelId="{0BB9CEDB-EDC3-423C-93B8-F4EFB3DAFF0A}" type="presParOf" srcId="{5C76CAE7-27ED-465D-804A-BB503245DB2D}" destId="{06AF9136-F4BE-4101-AABA-E19DCBF47740}" srcOrd="1" destOrd="0" presId="urn:microsoft.com/office/officeart/2005/8/layout/hierarchy1"/>
+    <dgm:cxn modelId="{0EB0A1E7-8B98-4296-BF99-839DB059AC77}" type="presParOf" srcId="{06AF9136-F4BE-4101-AABA-E19DCBF47740}" destId="{880A58F4-4792-4A16-B27F-94D336F65C33}" srcOrd="0" destOrd="0" presId="urn:microsoft.com/office/officeart/2005/8/layout/hierarchy1"/>
+    <dgm:cxn modelId="{21944FEF-0F92-4FB3-9948-5A8D183519A2}" type="presParOf" srcId="{880A58F4-4792-4A16-B27F-94D336F65C33}" destId="{71AE564F-9B22-4B2F-B74B-0A561825045A}" srcOrd="0" destOrd="0" presId="urn:microsoft.com/office/officeart/2005/8/layout/hierarchy1"/>
+    <dgm:cxn modelId="{5795A52A-7057-49E1-9836-4542D8E3DEDF}" type="presParOf" srcId="{880A58F4-4792-4A16-B27F-94D336F65C33}" destId="{80827A2A-4247-4E52-8858-C22E1BF19055}" srcOrd="1" destOrd="0" presId="urn:microsoft.com/office/officeart/2005/8/layout/hierarchy1"/>
+    <dgm:cxn modelId="{76CCA380-F188-4F6A-8160-421DD9721357}" type="presParOf" srcId="{06AF9136-F4BE-4101-AABA-E19DCBF47740}" destId="{1C04BAD8-D7D2-4752-A32F-4FDC4CD18D93}" srcOrd="1" destOrd="0" presId="urn:microsoft.com/office/officeart/2005/8/layout/hierarchy1"/>
+    <dgm:cxn modelId="{D40FFE8C-C983-4191-8324-75DF00DA0DE5}" type="presParOf" srcId="{5C76CAE7-27ED-465D-804A-BB503245DB2D}" destId="{947D1C01-7377-40D1-AFED-9898BBB050B2}" srcOrd="2" destOrd="0" presId="urn:microsoft.com/office/officeart/2005/8/layout/hierarchy1"/>
+    <dgm:cxn modelId="{70ED78F8-3DD5-4F8B-8E60-2681BEED649D}" type="presParOf" srcId="{5C76CAE7-27ED-465D-804A-BB503245DB2D}" destId="{CF6A6EDE-BD45-46D7-8BD1-DC287F8C02C7}" srcOrd="3" destOrd="0" presId="urn:microsoft.com/office/officeart/2005/8/layout/hierarchy1"/>
+    <dgm:cxn modelId="{B720B046-2436-4BDD-B0BF-4719265EE0C4}" type="presParOf" srcId="{CF6A6EDE-BD45-46D7-8BD1-DC287F8C02C7}" destId="{3FDAED18-9EBF-44DD-99B5-8DDF2F6BE1FA}" srcOrd="0" destOrd="0" presId="urn:microsoft.com/office/officeart/2005/8/layout/hierarchy1"/>
+    <dgm:cxn modelId="{69F85600-AB38-404A-ADC5-600644237729}" type="presParOf" srcId="{3FDAED18-9EBF-44DD-99B5-8DDF2F6BE1FA}" destId="{BDDCBC85-48DD-4720-8B4B-A13E6D8930A7}" srcOrd="0" destOrd="0" presId="urn:microsoft.com/office/officeart/2005/8/layout/hierarchy1"/>
+    <dgm:cxn modelId="{D3A8C14B-DE33-4D0C-9CCA-E70B99573029}" type="presParOf" srcId="{3FDAED18-9EBF-44DD-99B5-8DDF2F6BE1FA}" destId="{DF81A412-1951-4545-87C8-D6314B073455}" srcOrd="1" destOrd="0" presId="urn:microsoft.com/office/officeart/2005/8/layout/hierarchy1"/>
+    <dgm:cxn modelId="{90C431ED-658E-4339-852B-15BDF555725F}" type="presParOf" srcId="{CF6A6EDE-BD45-46D7-8BD1-DC287F8C02C7}" destId="{4D2AC39B-C7D1-4038-9A3E-1A8E0D69CAEE}" srcOrd="1" destOrd="0" presId="urn:microsoft.com/office/officeart/2005/8/layout/hierarchy1"/>
+    <dgm:cxn modelId="{AB52B730-67A6-464C-8C84-C602121E1E1D}" type="presParOf" srcId="{5C76CAE7-27ED-465D-804A-BB503245DB2D}" destId="{2E7D3000-B1E5-4D06-93E6-27842FDD6F5D}" srcOrd="4" destOrd="0" presId="urn:microsoft.com/office/officeart/2005/8/layout/hierarchy1"/>
+    <dgm:cxn modelId="{66B99518-36E3-4E8E-AA6A-671ECCA4E37A}" type="presParOf" srcId="{5C76CAE7-27ED-465D-804A-BB503245DB2D}" destId="{668754E0-EF08-4120-83EC-32511AE22674}" srcOrd="5" destOrd="0" presId="urn:microsoft.com/office/officeart/2005/8/layout/hierarchy1"/>
+    <dgm:cxn modelId="{55B21084-6A04-444E-8FDC-B0FE58E8C487}" type="presParOf" srcId="{668754E0-EF08-4120-83EC-32511AE22674}" destId="{B4AF4587-A10D-4931-8FFB-B93408045D70}" srcOrd="0" destOrd="0" presId="urn:microsoft.com/office/officeart/2005/8/layout/hierarchy1"/>
+    <dgm:cxn modelId="{065D3306-E1D1-4555-851A-FF6E510AB493}" type="presParOf" srcId="{B4AF4587-A10D-4931-8FFB-B93408045D70}" destId="{DBCA4A26-36B0-4B68-A5CD-DEE9BB2C50DD}" srcOrd="0" destOrd="0" presId="urn:microsoft.com/office/officeart/2005/8/layout/hierarchy1"/>
+    <dgm:cxn modelId="{2850AE4E-CCA7-48CD-A5C8-43F832C24D37}" type="presParOf" srcId="{B4AF4587-A10D-4931-8FFB-B93408045D70}" destId="{8D626EEC-1F1B-4BC1-9D33-439E0D406276}" srcOrd="1" destOrd="0" presId="urn:microsoft.com/office/officeart/2005/8/layout/hierarchy1"/>
+    <dgm:cxn modelId="{29419E77-D5A7-46F1-8D69-C81E7A3CCF5B}" type="presParOf" srcId="{668754E0-EF08-4120-83EC-32511AE22674}" destId="{51EEE5F9-260A-44E5-8235-239FCA7A4A74}" srcOrd="1" destOrd="0" presId="urn:microsoft.com/office/officeart/2005/8/layout/hierarchy1"/>
+    <dgm:cxn modelId="{52B29B3F-87B3-4282-9DC2-8EF9F4E378EC}" type="presParOf" srcId="{7588E117-485C-4D7F-AE88-8325756F138E}" destId="{531C214A-9DAC-4125-B8A9-92AFAC32F538}" srcOrd="2" destOrd="0" presId="urn:microsoft.com/office/officeart/2005/8/layout/hierarchy1"/>
+    <dgm:cxn modelId="{1CC6FAF4-4B35-4B59-B061-31037839A3BF}" type="presParOf" srcId="{7588E117-485C-4D7F-AE88-8325756F138E}" destId="{ADE57B97-2B9B-46A5-A77C-3BDA333CA111}" srcOrd="3" destOrd="0" presId="urn:microsoft.com/office/officeart/2005/8/layout/hierarchy1"/>
+    <dgm:cxn modelId="{52F95D2F-BBD8-494E-B9BF-39686F81E2CC}" type="presParOf" srcId="{ADE57B97-2B9B-46A5-A77C-3BDA333CA111}" destId="{24291970-228D-41A1-B0CD-980E8DD0A676}" srcOrd="0" destOrd="0" presId="urn:microsoft.com/office/officeart/2005/8/layout/hierarchy1"/>
+    <dgm:cxn modelId="{5F43EAB1-6CA2-47BE-B8E8-2C6F2E2C1DBE}" type="presParOf" srcId="{24291970-228D-41A1-B0CD-980E8DD0A676}" destId="{8BF98682-549B-4E5C-8F86-1D5A4DC6FD84}" srcOrd="0" destOrd="0" presId="urn:microsoft.com/office/officeart/2005/8/layout/hierarchy1"/>
+    <dgm:cxn modelId="{C7BDFF67-881D-4F8F-B149-D643E81D1451}" type="presParOf" srcId="{24291970-228D-41A1-B0CD-980E8DD0A676}" destId="{3B1EF9FC-D6F6-47AA-90EB-816BC1EBB79C}" srcOrd="1" destOrd="0" presId="urn:microsoft.com/office/officeart/2005/8/layout/hierarchy1"/>
+    <dgm:cxn modelId="{57AD1AD8-1957-4513-B63E-CE497E33D75B}" type="presParOf" srcId="{ADE57B97-2B9B-46A5-A77C-3BDA333CA111}" destId="{328F425A-42A2-4720-84E3-EFA183E07122}" srcOrd="1" destOrd="0" presId="urn:microsoft.com/office/officeart/2005/8/layout/hierarchy1"/>
+    <dgm:cxn modelId="{22FE5DCA-6E2C-4C12-88A5-B2E46757306C}" type="presParOf" srcId="{328F425A-42A2-4720-84E3-EFA183E07122}" destId="{DCACB0CD-10B0-4E5A-865E-F3A87C97C3DA}" srcOrd="0" destOrd="0" presId="urn:microsoft.com/office/officeart/2005/8/layout/hierarchy1"/>
+    <dgm:cxn modelId="{D2B99FD1-01C9-43C4-9B00-133FB859DB8C}" type="presParOf" srcId="{328F425A-42A2-4720-84E3-EFA183E07122}" destId="{F3184C59-E8C8-4F3A-9D9F-6A6E22D7EE3A}" srcOrd="1" destOrd="0" presId="urn:microsoft.com/office/officeart/2005/8/layout/hierarchy1"/>
+    <dgm:cxn modelId="{2416A00B-E2B5-4CB3-B957-53BA08D0575D}" type="presParOf" srcId="{F3184C59-E8C8-4F3A-9D9F-6A6E22D7EE3A}" destId="{46D9A4D9-5AE6-4710-A17F-742DDD77019C}" srcOrd="0" destOrd="0" presId="urn:microsoft.com/office/officeart/2005/8/layout/hierarchy1"/>
+    <dgm:cxn modelId="{6581A743-1087-427B-8EDE-FDC7F5C7B609}" type="presParOf" srcId="{46D9A4D9-5AE6-4710-A17F-742DDD77019C}" destId="{3777123C-4AA5-47BE-B850-B46E93096584}" srcOrd="0" destOrd="0" presId="urn:microsoft.com/office/officeart/2005/8/layout/hierarchy1"/>
+    <dgm:cxn modelId="{B905C1EE-5FFB-40C6-91A8-2B16DB86ECB6}" type="presParOf" srcId="{46D9A4D9-5AE6-4710-A17F-742DDD77019C}" destId="{C2FA5626-9259-4268-B352-3531F808C905}" srcOrd="1" destOrd="0" presId="urn:microsoft.com/office/officeart/2005/8/layout/hierarchy1"/>
+    <dgm:cxn modelId="{644A9DE5-BD15-43ED-9683-84B9FA6106F5}" type="presParOf" srcId="{F3184C59-E8C8-4F3A-9D9F-6A6E22D7EE3A}" destId="{D59CC51B-6E64-4FF2-9364-C3AD4474E231}" srcOrd="1" destOrd="0" presId="urn:microsoft.com/office/officeart/2005/8/layout/hierarchy1"/>
+    <dgm:cxn modelId="{0CC4A5CE-2826-45FF-8D7E-8CB5D9BCAE2E}" type="presParOf" srcId="{328F425A-42A2-4720-84E3-EFA183E07122}" destId="{80719F61-9E28-4A51-AD26-C079CF9F0CF5}" srcOrd="2" destOrd="0" presId="urn:microsoft.com/office/officeart/2005/8/layout/hierarchy1"/>
+    <dgm:cxn modelId="{E2F676BB-07F1-428E-9556-1051B5C6D76D}" type="presParOf" srcId="{328F425A-42A2-4720-84E3-EFA183E07122}" destId="{4ADF5BEE-68C0-47B0-B7A5-32A8B1EA02D9}" srcOrd="3" destOrd="0" presId="urn:microsoft.com/office/officeart/2005/8/layout/hierarchy1"/>
+    <dgm:cxn modelId="{5284B3BA-86C5-457E-B1D5-0352168DAEA4}" type="presParOf" srcId="{4ADF5BEE-68C0-47B0-B7A5-32A8B1EA02D9}" destId="{115B666A-BF91-42E2-B87E-44BA265C47F9}" srcOrd="0" destOrd="0" presId="urn:microsoft.com/office/officeart/2005/8/layout/hierarchy1"/>
+    <dgm:cxn modelId="{70DC8D92-B9C9-420B-BCBD-B982823B1533}" type="presParOf" srcId="{115B666A-BF91-42E2-B87E-44BA265C47F9}" destId="{463A61BF-6224-4CAE-8BF2-8FA1101F445A}" srcOrd="0" destOrd="0" presId="urn:microsoft.com/office/officeart/2005/8/layout/hierarchy1"/>
+    <dgm:cxn modelId="{7363E913-7E15-4A4B-BC9C-80956DE418B1}" type="presParOf" srcId="{115B666A-BF91-42E2-B87E-44BA265C47F9}" destId="{18B2B68F-5D7A-4F59-848E-302016D9D380}" srcOrd="1" destOrd="0" presId="urn:microsoft.com/office/officeart/2005/8/layout/hierarchy1"/>
+    <dgm:cxn modelId="{463A528F-C3E7-4D36-B6EF-7F9C85F52E56}" type="presParOf" srcId="{4ADF5BEE-68C0-47B0-B7A5-32A8B1EA02D9}" destId="{61B2DF32-8076-4A9C-8F18-987FDCFF1DEC}" srcOrd="1" destOrd="0" presId="urn:microsoft.com/office/officeart/2005/8/layout/hierarchy1"/>
+    <dgm:cxn modelId="{A42EA646-D9C0-436F-B8DC-263E2F07B575}" type="presParOf" srcId="{328F425A-42A2-4720-84E3-EFA183E07122}" destId="{6F092926-F047-4654-9B69-2A4C6EEEB110}" srcOrd="4" destOrd="0" presId="urn:microsoft.com/office/officeart/2005/8/layout/hierarchy1"/>
+    <dgm:cxn modelId="{D23AAF68-23CC-4641-8A11-12A10B4C3CA1}" type="presParOf" srcId="{328F425A-42A2-4720-84E3-EFA183E07122}" destId="{D9FF3A49-8058-4ED3-8B3E-041D9049A9A7}" srcOrd="5" destOrd="0" presId="urn:microsoft.com/office/officeart/2005/8/layout/hierarchy1"/>
+    <dgm:cxn modelId="{D069F8EB-BCB0-47A6-907B-7E855F890CD2}" type="presParOf" srcId="{D9FF3A49-8058-4ED3-8B3E-041D9049A9A7}" destId="{6D6ED1E7-89D9-4E8B-BFB7-16922D97B694}" srcOrd="0" destOrd="0" presId="urn:microsoft.com/office/officeart/2005/8/layout/hierarchy1"/>
+    <dgm:cxn modelId="{11594F07-E102-4B53-99EF-717B835E728E}" type="presParOf" srcId="{6D6ED1E7-89D9-4E8B-BFB7-16922D97B694}" destId="{B1221540-FD1F-4EAD-9E5D-747444078A8D}" srcOrd="0" destOrd="0" presId="urn:microsoft.com/office/officeart/2005/8/layout/hierarchy1"/>
+    <dgm:cxn modelId="{9F2D007F-1D7D-4FE6-B1E7-CDB3AE92E6C2}" type="presParOf" srcId="{6D6ED1E7-89D9-4E8B-BFB7-16922D97B694}" destId="{FC1712D4-DA8A-49E6-B809-8569A8CAFF26}" srcOrd="1" destOrd="0" presId="urn:microsoft.com/office/officeart/2005/8/layout/hierarchy1"/>
+    <dgm:cxn modelId="{6348AEE3-1813-4E2E-9CC8-E3675A390C38}" type="presParOf" srcId="{D9FF3A49-8058-4ED3-8B3E-041D9049A9A7}" destId="{49CAA7B5-5EED-429C-A760-FC95C0F0E3EB}" srcOrd="1" destOrd="0" presId="urn:microsoft.com/office/officeart/2005/8/layout/hierarchy1"/>
+    <dgm:cxn modelId="{42937EA9-DD97-490F-B46A-BD391D92578E}" type="presParOf" srcId="{7588E117-485C-4D7F-AE88-8325756F138E}" destId="{B1977F48-993A-47EE-9C79-3DEEF46159F1}" srcOrd="4" destOrd="0" presId="urn:microsoft.com/office/officeart/2005/8/layout/hierarchy1"/>
+    <dgm:cxn modelId="{81000481-2F6A-478B-9081-EC4F0CF6A00B}" type="presParOf" srcId="{7588E117-485C-4D7F-AE88-8325756F138E}" destId="{E1EBBA16-8C21-4029-B76F-47EFF64D85D9}" srcOrd="5" destOrd="0" presId="urn:microsoft.com/office/officeart/2005/8/layout/hierarchy1"/>
+    <dgm:cxn modelId="{59771FDB-971F-4C92-A775-511E239E93A3}" type="presParOf" srcId="{E1EBBA16-8C21-4029-B76F-47EFF64D85D9}" destId="{9ACE5DB6-6E5A-4669-A60D-6FFFA1A901F5}" srcOrd="0" destOrd="0" presId="urn:microsoft.com/office/officeart/2005/8/layout/hierarchy1"/>
+    <dgm:cxn modelId="{F8EB60D3-8F2F-41BC-9F48-43FE605E5624}" type="presParOf" srcId="{9ACE5DB6-6E5A-4669-A60D-6FFFA1A901F5}" destId="{356CB6E7-9089-4957-ABCF-00109220BB65}" srcOrd="0" destOrd="0" presId="urn:microsoft.com/office/officeart/2005/8/layout/hierarchy1"/>
+    <dgm:cxn modelId="{9284B45F-23F4-4712-AEC6-93106457853A}" type="presParOf" srcId="{9ACE5DB6-6E5A-4669-A60D-6FFFA1A901F5}" destId="{513B2F0E-70CF-4059-9771-765ACF386914}" srcOrd="1" destOrd="0" presId="urn:microsoft.com/office/officeart/2005/8/layout/hierarchy1"/>
+    <dgm:cxn modelId="{8BA47B2C-E30B-4E72-886B-EFE90931B54D}" type="presParOf" srcId="{E1EBBA16-8C21-4029-B76F-47EFF64D85D9}" destId="{AF9B256B-8AC9-4F25-820A-3D04266B3290}" srcOrd="1" destOrd="0" presId="urn:microsoft.com/office/officeart/2005/8/layout/hierarchy1"/>
+    <dgm:cxn modelId="{2F74398A-C134-43FB-B100-0CBB8CBF4414}" type="presParOf" srcId="{AF9B256B-8AC9-4F25-820A-3D04266B3290}" destId="{B6F4464D-E888-4AA3-9D20-C18F064BB0BD}" srcOrd="0" destOrd="0" presId="urn:microsoft.com/office/officeart/2005/8/layout/hierarchy1"/>
+    <dgm:cxn modelId="{C6E6E50C-6D37-4012-A16A-8920B8EA9CC2}" type="presParOf" srcId="{AF9B256B-8AC9-4F25-820A-3D04266B3290}" destId="{40BDF183-1226-471F-9BF7-F2EF4C53EEAE}" srcOrd="1" destOrd="0" presId="urn:microsoft.com/office/officeart/2005/8/layout/hierarchy1"/>
+    <dgm:cxn modelId="{CFC7CABA-0629-4864-83E9-6E8DA2AB79F2}" type="presParOf" srcId="{40BDF183-1226-471F-9BF7-F2EF4C53EEAE}" destId="{2D0A7090-34C6-4079-9B9B-EFBE62518C22}" srcOrd="0" destOrd="0" presId="urn:microsoft.com/office/officeart/2005/8/layout/hierarchy1"/>
+    <dgm:cxn modelId="{AF976442-305E-4DB4-9C8F-8E2D750667C8}" type="presParOf" srcId="{2D0A7090-34C6-4079-9B9B-EFBE62518C22}" destId="{782BB99A-0E29-4762-852C-CD022B8E9438}" srcOrd="0" destOrd="0" presId="urn:microsoft.com/office/officeart/2005/8/layout/hierarchy1"/>
+    <dgm:cxn modelId="{750CBF7E-39EF-475F-BE5E-D41E52903ACC}" type="presParOf" srcId="{2D0A7090-34C6-4079-9B9B-EFBE62518C22}" destId="{F9634EE5-D563-440E-AD67-C5DD807B0B15}" srcOrd="1" destOrd="0" presId="urn:microsoft.com/office/officeart/2005/8/layout/hierarchy1"/>
+    <dgm:cxn modelId="{5784B45C-90EC-4D80-A1DC-0CB35B94802B}" type="presParOf" srcId="{40BDF183-1226-471F-9BF7-F2EF4C53EEAE}" destId="{F5A6F378-4E03-4C68-BE98-34874298B7C5}" srcOrd="1" destOrd="0" presId="urn:microsoft.com/office/officeart/2005/8/layout/hierarchy1"/>
+    <dgm:cxn modelId="{5BC4775B-DA95-4510-AEEB-6C5797CD6735}" type="presParOf" srcId="{AF9B256B-8AC9-4F25-820A-3D04266B3290}" destId="{50C20CD5-F4DB-461F-88D7-30338462D41E}" srcOrd="2" destOrd="0" presId="urn:microsoft.com/office/officeart/2005/8/layout/hierarchy1"/>
+    <dgm:cxn modelId="{E0FE57B3-80F1-467E-9405-6F4E7554A314}" type="presParOf" srcId="{AF9B256B-8AC9-4F25-820A-3D04266B3290}" destId="{2727E47A-37E0-4864-842D-A939CDCF7895}" srcOrd="3" destOrd="0" presId="urn:microsoft.com/office/officeart/2005/8/layout/hierarchy1"/>
+    <dgm:cxn modelId="{62953A96-CC74-43B2-9BDC-E5AE02D8D233}" type="presParOf" srcId="{2727E47A-37E0-4864-842D-A939CDCF7895}" destId="{DA7C1A38-E61C-4F20-BBB3-FE57FABD4522}" srcOrd="0" destOrd="0" presId="urn:microsoft.com/office/officeart/2005/8/layout/hierarchy1"/>
+    <dgm:cxn modelId="{FB388A51-9551-453C-A5E7-753145245C64}" type="presParOf" srcId="{DA7C1A38-E61C-4F20-BBB3-FE57FABD4522}" destId="{A47AA12B-5593-4931-BED8-D3E19EA5125E}" srcOrd="0" destOrd="0" presId="urn:microsoft.com/office/officeart/2005/8/layout/hierarchy1"/>
+    <dgm:cxn modelId="{A4093F4A-773A-4EFE-A5BE-0350BDBD2EBE}" type="presParOf" srcId="{DA7C1A38-E61C-4F20-BBB3-FE57FABD4522}" destId="{DAD56358-A32A-4238-B855-80273DDFB0A1}" srcOrd="1" destOrd="0" presId="urn:microsoft.com/office/officeart/2005/8/layout/hierarchy1"/>
+    <dgm:cxn modelId="{0828AECD-F51D-4E52-BF0F-9B392B480F15}" type="presParOf" srcId="{2727E47A-37E0-4864-842D-A939CDCF7895}" destId="{CCCB961E-5A35-4064-B268-DE65240C575E}" srcOrd="1" destOrd="0" presId="urn:microsoft.com/office/officeart/2005/8/layout/hierarchy1"/>
+    <dgm:cxn modelId="{ECE70881-01B8-4B4E-8580-7D23AFD52860}" type="presParOf" srcId="{7588E117-485C-4D7F-AE88-8325756F138E}" destId="{E53C9F28-0D4E-4F20-B8D4-E313091A4FFC}" srcOrd="6" destOrd="0" presId="urn:microsoft.com/office/officeart/2005/8/layout/hierarchy1"/>
+    <dgm:cxn modelId="{09AAB1AD-2D8A-44CE-AE80-230CA9770E63}" type="presParOf" srcId="{7588E117-485C-4D7F-AE88-8325756F138E}" destId="{A997C24C-6AEA-45E0-AF69-665CB83F1156}" srcOrd="7" destOrd="0" presId="urn:microsoft.com/office/officeart/2005/8/layout/hierarchy1"/>
+    <dgm:cxn modelId="{9F3D9D58-1C34-4733-BA3F-59A530944D3B}" type="presParOf" srcId="{A997C24C-6AEA-45E0-AF69-665CB83F1156}" destId="{3A484DF8-A2CD-4318-8CB9-A115EECC637D}" srcOrd="0" destOrd="0" presId="urn:microsoft.com/office/officeart/2005/8/layout/hierarchy1"/>
+    <dgm:cxn modelId="{87294E80-0F5B-4E4E-A78E-79B400121FAA}" type="presParOf" srcId="{3A484DF8-A2CD-4318-8CB9-A115EECC637D}" destId="{FDEB1E2D-F1B0-496E-AD71-B362EF85EDD6}" srcOrd="0" destOrd="0" presId="urn:microsoft.com/office/officeart/2005/8/layout/hierarchy1"/>
+    <dgm:cxn modelId="{55EDC6DF-6762-4630-A946-E8DE76E0430A}" type="presParOf" srcId="{3A484DF8-A2CD-4318-8CB9-A115EECC637D}" destId="{EB6E2C3F-5667-4EF8-852A-9F968920CC13}" srcOrd="1" destOrd="0" presId="urn:microsoft.com/office/officeart/2005/8/layout/hierarchy1"/>
+    <dgm:cxn modelId="{9F9FC575-D6EA-4663-996D-6C84B423FEDC}" type="presParOf" srcId="{A997C24C-6AEA-45E0-AF69-665CB83F1156}" destId="{1AACE9F5-6C24-47C3-B0E9-177FBD44C20F}" srcOrd="1" destOrd="0" presId="urn:microsoft.com/office/officeart/2005/8/layout/hierarchy1"/>
+    <dgm:cxn modelId="{1C2D96BC-5FFE-4C19-BB02-FD8F4DE35889}" type="presParOf" srcId="{7588E117-485C-4D7F-AE88-8325756F138E}" destId="{E725DC49-2536-4235-8488-C10970CB9A7F}" srcOrd="8" destOrd="0" presId="urn:microsoft.com/office/officeart/2005/8/layout/hierarchy1"/>
+    <dgm:cxn modelId="{F4BD92E9-2A72-4CE5-BA45-3791CBB49B3C}" type="presParOf" srcId="{7588E117-485C-4D7F-AE88-8325756F138E}" destId="{64E59B22-295D-4228-B87B-608DF78F5C6E}" srcOrd="9" destOrd="0" presId="urn:microsoft.com/office/officeart/2005/8/layout/hierarchy1"/>
+    <dgm:cxn modelId="{FB3DE4D6-4462-4486-B107-1BEEFC086BFD}" type="presParOf" srcId="{64E59B22-295D-4228-B87B-608DF78F5C6E}" destId="{B62332AC-13F0-4947-ABC9-A3E3D0CF55E9}" srcOrd="0" destOrd="0" presId="urn:microsoft.com/office/officeart/2005/8/layout/hierarchy1"/>
+    <dgm:cxn modelId="{07DDBCA0-3B3C-4F50-8DAF-0EFE7B4BEF15}" type="presParOf" srcId="{B62332AC-13F0-4947-ABC9-A3E3D0CF55E9}" destId="{F7B5A803-E3CC-4D78-A13D-AA6AD2C5D979}" srcOrd="0" destOrd="0" presId="urn:microsoft.com/office/officeart/2005/8/layout/hierarchy1"/>
+    <dgm:cxn modelId="{ED2CF928-5D3B-48CC-8BC6-DB53178F6306}" type="presParOf" srcId="{B62332AC-13F0-4947-ABC9-A3E3D0CF55E9}" destId="{91F7C6E7-7C17-412C-B7B5-28A1EFD440F3}" srcOrd="1" destOrd="0" presId="urn:microsoft.com/office/officeart/2005/8/layout/hierarchy1"/>
+    <dgm:cxn modelId="{11EF66B5-6C42-4F5B-9ADC-B2B3C079BA6F}" type="presParOf" srcId="{64E59B22-295D-4228-B87B-608DF78F5C6E}" destId="{ADB10AB2-360B-4794-B3A0-3E62EA38D4F9}" srcOrd="1" destOrd="0" presId="urn:microsoft.com/office/officeart/2005/8/layout/hierarchy1"/>
   </dgm:cxnLst>
   <dgm:bg/>
   <dgm:whole/>
@@ -2206,15 +2485,15 @@
       <dsp:cNvGrpSpPr/>
     </dsp:nvGrpSpPr>
     <dsp:grpSpPr/>
-    <dsp:sp modelId="{50C20CD5-F4DB-461F-88D7-30338462D41E}">
+    <dsp:sp modelId="{E725DC49-2536-4235-8488-C10970CB9A7F}">
       <dsp:nvSpPr>
         <dsp:cNvPr id="0" name=""/>
         <dsp:cNvSpPr/>
       </dsp:nvSpPr>
       <dsp:spPr>
         <a:xfrm>
-          <a:off x="5534404" y="2578701"/>
-          <a:ext cx="400367" cy="190538"/>
+          <a:off x="3556316" y="1755446"/>
+          <a:ext cx="2630496" cy="165189"/>
         </a:xfrm>
         <a:custGeom>
           <a:avLst/>
@@ -2228,13 +2507,135 @@
                 <a:pt x="0" y="0"/>
               </a:moveTo>
               <a:lnTo>
-                <a:pt x="0" y="129846"/>
+                <a:pt x="0" y="112572"/>
               </a:lnTo>
               <a:lnTo>
-                <a:pt x="400367" y="129846"/>
+                <a:pt x="2630496" y="112572"/>
               </a:lnTo>
               <a:lnTo>
-                <a:pt x="400367" y="190538"/>
+                <a:pt x="2630496" y="165189"/>
+              </a:lnTo>
+            </a:path>
+          </a:pathLst>
+        </a:custGeom>
+        <a:noFill/>
+        <a:ln w="25400" cap="flat" cmpd="sng" algn="ctr">
+          <a:solidFill>
+            <a:schemeClr val="accent1">
+              <a:shade val="60000"/>
+              <a:hueOff val="0"/>
+              <a:satOff val="0"/>
+              <a:lumOff val="0"/>
+              <a:alphaOff val="0"/>
+            </a:schemeClr>
+          </a:solidFill>
+          <a:prstDash val="solid"/>
+        </a:ln>
+        <a:effectLst/>
+      </dsp:spPr>
+      <dsp:style>
+        <a:lnRef idx="2">
+          <a:scrgbClr r="0" g="0" b="0"/>
+        </a:lnRef>
+        <a:fillRef idx="0">
+          <a:scrgbClr r="0" g="0" b="0"/>
+        </a:fillRef>
+        <a:effectRef idx="0">
+          <a:scrgbClr r="0" g="0" b="0"/>
+        </a:effectRef>
+        <a:fontRef idx="minor"/>
+      </dsp:style>
+    </dsp:sp>
+    <dsp:sp modelId="{E53C9F28-0D4E-4F20-B8D4-E313091A4FFC}">
+      <dsp:nvSpPr>
+        <dsp:cNvPr id="0" name=""/>
+        <dsp:cNvSpPr/>
+      </dsp:nvSpPr>
+      <dsp:spPr>
+        <a:xfrm>
+          <a:off x="3556316" y="1755446"/>
+          <a:ext cx="1936289" cy="165189"/>
+        </a:xfrm>
+        <a:custGeom>
+          <a:avLst/>
+          <a:gdLst/>
+          <a:ahLst/>
+          <a:cxnLst/>
+          <a:rect l="0" t="0" r="0" b="0"/>
+          <a:pathLst>
+            <a:path>
+              <a:moveTo>
+                <a:pt x="0" y="0"/>
+              </a:moveTo>
+              <a:lnTo>
+                <a:pt x="0" y="112572"/>
+              </a:lnTo>
+              <a:lnTo>
+                <a:pt x="1936289" y="112572"/>
+              </a:lnTo>
+              <a:lnTo>
+                <a:pt x="1936289" y="165189"/>
+              </a:lnTo>
+            </a:path>
+          </a:pathLst>
+        </a:custGeom>
+        <a:noFill/>
+        <a:ln w="25400" cap="flat" cmpd="sng" algn="ctr">
+          <a:solidFill>
+            <a:schemeClr val="accent1">
+              <a:shade val="60000"/>
+              <a:hueOff val="0"/>
+              <a:satOff val="0"/>
+              <a:lumOff val="0"/>
+              <a:alphaOff val="0"/>
+            </a:schemeClr>
+          </a:solidFill>
+          <a:prstDash val="solid"/>
+        </a:ln>
+        <a:effectLst/>
+      </dsp:spPr>
+      <dsp:style>
+        <a:lnRef idx="2">
+          <a:scrgbClr r="0" g="0" b="0"/>
+        </a:lnRef>
+        <a:fillRef idx="0">
+          <a:scrgbClr r="0" g="0" b="0"/>
+        </a:fillRef>
+        <a:effectRef idx="0">
+          <a:scrgbClr r="0" g="0" b="0"/>
+        </a:effectRef>
+        <a:fontRef idx="minor"/>
+      </dsp:style>
+    </dsp:sp>
+    <dsp:sp modelId="{50C20CD5-F4DB-461F-88D7-30338462D41E}">
+      <dsp:nvSpPr>
+        <dsp:cNvPr id="0" name=""/>
+        <dsp:cNvSpPr/>
+      </dsp:nvSpPr>
+      <dsp:spPr>
+        <a:xfrm>
+          <a:off x="4798398" y="2281308"/>
+          <a:ext cx="347103" cy="165189"/>
+        </a:xfrm>
+        <a:custGeom>
+          <a:avLst/>
+          <a:gdLst/>
+          <a:ahLst/>
+          <a:cxnLst/>
+          <a:rect l="0" t="0" r="0" b="0"/>
+          <a:pathLst>
+            <a:path>
+              <a:moveTo>
+                <a:pt x="0" y="0"/>
+              </a:moveTo>
+              <a:lnTo>
+                <a:pt x="0" y="112572"/>
+              </a:lnTo>
+              <a:lnTo>
+                <a:pt x="347103" y="112572"/>
+              </a:lnTo>
+              <a:lnTo>
+                <a:pt x="347103" y="165189"/>
               </a:lnTo>
             </a:path>
           </a:pathLst>
@@ -2274,8 +2675,8 @@
       </dsp:nvSpPr>
       <dsp:spPr>
         <a:xfrm>
-          <a:off x="5134036" y="2578701"/>
-          <a:ext cx="400367" cy="190538"/>
+          <a:off x="4451294" y="2281308"/>
+          <a:ext cx="347103" cy="165189"/>
         </a:xfrm>
         <a:custGeom>
           <a:avLst/>
@@ -2286,16 +2687,16 @@
           <a:pathLst>
             <a:path>
               <a:moveTo>
-                <a:pt x="400367" y="0"/>
+                <a:pt x="347103" y="0"/>
               </a:moveTo>
               <a:lnTo>
-                <a:pt x="400367" y="129846"/>
+                <a:pt x="347103" y="112572"/>
               </a:lnTo>
               <a:lnTo>
-                <a:pt x="0" y="129846"/>
+                <a:pt x="0" y="112572"/>
               </a:lnTo>
               <a:lnTo>
-                <a:pt x="0" y="190538"/>
+                <a:pt x="0" y="165189"/>
               </a:lnTo>
             </a:path>
           </a:pathLst>
@@ -2335,8 +2736,8 @@
       </dsp:nvSpPr>
       <dsp:spPr>
         <a:xfrm>
-          <a:off x="3332381" y="1972144"/>
-          <a:ext cx="2202022" cy="190538"/>
+          <a:off x="3556316" y="1755446"/>
+          <a:ext cx="1242081" cy="165189"/>
         </a:xfrm>
         <a:custGeom>
           <a:avLst/>
@@ -2350,13 +2751,13 @@
                 <a:pt x="0" y="0"/>
               </a:moveTo>
               <a:lnTo>
-                <a:pt x="0" y="129846"/>
+                <a:pt x="0" y="112572"/>
               </a:lnTo>
               <a:lnTo>
-                <a:pt x="2202022" y="129846"/>
+                <a:pt x="1242081" y="112572"/>
               </a:lnTo>
               <a:lnTo>
-                <a:pt x="2202022" y="190538"/>
+                <a:pt x="1242081" y="165189"/>
               </a:lnTo>
             </a:path>
           </a:pathLst>
@@ -2396,8 +2797,8 @@
       </dsp:nvSpPr>
       <dsp:spPr>
         <a:xfrm>
-          <a:off x="3532565" y="2578701"/>
-          <a:ext cx="800735" cy="190538"/>
+          <a:off x="3062879" y="2281308"/>
+          <a:ext cx="694207" cy="165189"/>
         </a:xfrm>
         <a:custGeom>
           <a:avLst/>
@@ -2411,13 +2812,13 @@
                 <a:pt x="0" y="0"/>
               </a:moveTo>
               <a:lnTo>
-                <a:pt x="0" y="129846"/>
+                <a:pt x="0" y="112572"/>
               </a:lnTo>
               <a:lnTo>
-                <a:pt x="800735" y="129846"/>
+                <a:pt x="694207" y="112572"/>
               </a:lnTo>
               <a:lnTo>
-                <a:pt x="800735" y="190538"/>
+                <a:pt x="694207" y="165189"/>
               </a:lnTo>
             </a:path>
           </a:pathLst>
@@ -2457,8 +2858,8 @@
       </dsp:nvSpPr>
       <dsp:spPr>
         <a:xfrm>
-          <a:off x="3486845" y="2578701"/>
-          <a:ext cx="91440" cy="190538"/>
+          <a:off x="3017159" y="2281308"/>
+          <a:ext cx="91440" cy="165189"/>
         </a:xfrm>
         <a:custGeom>
           <a:avLst/>
@@ -2472,7 +2873,7 @@
                 <a:pt x="45720" y="0"/>
               </a:moveTo>
               <a:lnTo>
-                <a:pt x="45720" y="190538"/>
+                <a:pt x="45720" y="165189"/>
               </a:lnTo>
             </a:path>
           </a:pathLst>
@@ -2512,8 +2913,8 @@
       </dsp:nvSpPr>
       <dsp:spPr>
         <a:xfrm>
-          <a:off x="2732747" y="2578701"/>
-          <a:ext cx="799818" cy="199616"/>
+          <a:off x="2369466" y="2281308"/>
+          <a:ext cx="693412" cy="173059"/>
         </a:xfrm>
         <a:custGeom>
           <a:avLst/>
@@ -2524,16 +2925,16 @@
           <a:pathLst>
             <a:path>
               <a:moveTo>
-                <a:pt x="799818" y="0"/>
+                <a:pt x="693412" y="0"/>
               </a:moveTo>
               <a:lnTo>
-                <a:pt x="799818" y="138924"/>
+                <a:pt x="693412" y="120441"/>
               </a:lnTo>
               <a:lnTo>
-                <a:pt x="0" y="138924"/>
+                <a:pt x="0" y="120441"/>
               </a:lnTo>
               <a:lnTo>
-                <a:pt x="0" y="199616"/>
+                <a:pt x="0" y="173059"/>
               </a:lnTo>
             </a:path>
           </a:pathLst>
@@ -2573,8 +2974,8 @@
       </dsp:nvSpPr>
       <dsp:spPr>
         <a:xfrm>
-          <a:off x="3332381" y="1972144"/>
-          <a:ext cx="200183" cy="190538"/>
+          <a:off x="3062879" y="1755446"/>
+          <a:ext cx="493437" cy="165189"/>
         </a:xfrm>
         <a:custGeom>
           <a:avLst/>
@@ -2585,16 +2986,16 @@
           <a:pathLst>
             <a:path>
               <a:moveTo>
-                <a:pt x="0" y="0"/>
+                <a:pt x="493437" y="0"/>
               </a:moveTo>
               <a:lnTo>
-                <a:pt x="0" y="129846"/>
+                <a:pt x="493437" y="112572"/>
               </a:lnTo>
               <a:lnTo>
-                <a:pt x="200183" y="129846"/>
+                <a:pt x="0" y="112572"/>
               </a:lnTo>
               <a:lnTo>
-                <a:pt x="200183" y="190538"/>
+                <a:pt x="0" y="165189"/>
               </a:lnTo>
             </a:path>
           </a:pathLst>
@@ -2634,8 +3035,8 @@
       </dsp:nvSpPr>
       <dsp:spPr>
         <a:xfrm>
-          <a:off x="1130359" y="2578701"/>
-          <a:ext cx="800735" cy="190538"/>
+          <a:off x="980256" y="2281308"/>
+          <a:ext cx="694207" cy="165189"/>
         </a:xfrm>
         <a:custGeom>
           <a:avLst/>
@@ -2649,13 +3050,13 @@
                 <a:pt x="0" y="0"/>
               </a:moveTo>
               <a:lnTo>
-                <a:pt x="0" y="129846"/>
+                <a:pt x="0" y="112572"/>
               </a:lnTo>
               <a:lnTo>
-                <a:pt x="800735" y="129846"/>
+                <a:pt x="694207" y="112572"/>
               </a:lnTo>
               <a:lnTo>
-                <a:pt x="800735" y="190538"/>
+                <a:pt x="694207" y="165189"/>
               </a:lnTo>
             </a:path>
           </a:pathLst>
@@ -2695,8 +3096,8 @@
       </dsp:nvSpPr>
       <dsp:spPr>
         <a:xfrm>
-          <a:off x="1084639" y="2578701"/>
-          <a:ext cx="91440" cy="190538"/>
+          <a:off x="934536" y="2281308"/>
+          <a:ext cx="91440" cy="165189"/>
         </a:xfrm>
         <a:custGeom>
           <a:avLst/>
@@ -2710,7 +3111,7 @@
                 <a:pt x="45720" y="0"/>
               </a:moveTo>
               <a:lnTo>
-                <a:pt x="45720" y="190538"/>
+                <a:pt x="45720" y="165189"/>
               </a:lnTo>
             </a:path>
           </a:pathLst>
@@ -2750,8 +3151,8 @@
       </dsp:nvSpPr>
       <dsp:spPr>
         <a:xfrm>
-          <a:off x="329623" y="2578701"/>
-          <a:ext cx="800735" cy="190538"/>
+          <a:off x="286048" y="2281308"/>
+          <a:ext cx="694207" cy="165189"/>
         </a:xfrm>
         <a:custGeom>
           <a:avLst/>
@@ -2762,16 +3163,16 @@
           <a:pathLst>
             <a:path>
               <a:moveTo>
-                <a:pt x="800735" y="0"/>
+                <a:pt x="694207" y="0"/>
               </a:moveTo>
               <a:lnTo>
-                <a:pt x="800735" y="129846"/>
+                <a:pt x="694207" y="112572"/>
               </a:lnTo>
               <a:lnTo>
-                <a:pt x="0" y="129846"/>
+                <a:pt x="0" y="112572"/>
               </a:lnTo>
               <a:lnTo>
-                <a:pt x="0" y="190538"/>
+                <a:pt x="0" y="165189"/>
               </a:lnTo>
             </a:path>
           </a:pathLst>
@@ -2811,8 +3212,8 @@
       </dsp:nvSpPr>
       <dsp:spPr>
         <a:xfrm>
-          <a:off x="1130359" y="1972144"/>
-          <a:ext cx="2202022" cy="190538"/>
+          <a:off x="980256" y="1755446"/>
+          <a:ext cx="2576060" cy="165189"/>
         </a:xfrm>
         <a:custGeom>
           <a:avLst/>
@@ -2823,16 +3224,16 @@
           <a:pathLst>
             <a:path>
               <a:moveTo>
-                <a:pt x="2202022" y="0"/>
+                <a:pt x="2576060" y="0"/>
               </a:moveTo>
               <a:lnTo>
-                <a:pt x="2202022" y="129846"/>
+                <a:pt x="2576060" y="112572"/>
               </a:lnTo>
               <a:lnTo>
-                <a:pt x="0" y="129846"/>
+                <a:pt x="0" y="112572"/>
               </a:lnTo>
               <a:lnTo>
-                <a:pt x="0" y="190538"/>
+                <a:pt x="0" y="165189"/>
               </a:lnTo>
             </a:path>
           </a:pathLst>
@@ -2872,8 +3273,8 @@
       </dsp:nvSpPr>
       <dsp:spPr>
         <a:xfrm>
-          <a:off x="3004808" y="1556125"/>
-          <a:ext cx="655147" cy="416018"/>
+          <a:off x="3272322" y="1394773"/>
+          <a:ext cx="567988" cy="360672"/>
         </a:xfrm>
         <a:prstGeom prst="roundRect">
           <a:avLst>
@@ -2923,8 +3324,8 @@
       </dsp:nvSpPr>
       <dsp:spPr>
         <a:xfrm>
-          <a:off x="3077602" y="1625280"/>
-          <a:ext cx="655147" cy="416018"/>
+          <a:off x="3335432" y="1454728"/>
+          <a:ext cx="567988" cy="360672"/>
         </a:xfrm>
         <a:prstGeom prst="roundRect">
           <a:avLst>
@@ -2989,8 +3390,8 @@
         </a:p>
       </dsp:txBody>
       <dsp:txXfrm>
-        <a:off x="3089787" y="1637465"/>
-        <a:ext cx="630777" cy="391648"/>
+        <a:off x="3345996" y="1465292"/>
+        <a:ext cx="546860" cy="339544"/>
       </dsp:txXfrm>
     </dsp:sp>
     <dsp:sp modelId="{CD716530-3C7F-4F97-9403-83951B18B730}">
@@ -3000,8 +3401,8 @@
       </dsp:nvSpPr>
       <dsp:spPr>
         <a:xfrm>
-          <a:off x="802785" y="2162683"/>
-          <a:ext cx="655147" cy="416018"/>
+          <a:off x="696262" y="1920636"/>
+          <a:ext cx="567988" cy="360672"/>
         </a:xfrm>
         <a:prstGeom prst="roundRect">
           <a:avLst>
@@ -3051,8 +3452,8 @@
       </dsp:nvSpPr>
       <dsp:spPr>
         <a:xfrm>
-          <a:off x="875579" y="2231837"/>
-          <a:ext cx="655147" cy="416018"/>
+          <a:off x="759371" y="1980590"/>
+          <a:ext cx="567988" cy="360672"/>
         </a:xfrm>
         <a:prstGeom prst="roundRect">
           <a:avLst>
@@ -3117,8 +3518,8 @@
         </a:p>
       </dsp:txBody>
       <dsp:txXfrm>
-        <a:off x="887764" y="2244022"/>
-        <a:ext cx="630777" cy="391648"/>
+        <a:off x="769935" y="1991154"/>
+        <a:ext cx="546860" cy="339544"/>
       </dsp:txXfrm>
     </dsp:sp>
     <dsp:sp modelId="{71AE564F-9B22-4B2F-B74B-0A561825045A}">
@@ -3128,8 +3529,8 @@
       </dsp:nvSpPr>
       <dsp:spPr>
         <a:xfrm>
-          <a:off x="2049" y="2769240"/>
-          <a:ext cx="655147" cy="416018"/>
+          <a:off x="2054" y="2446498"/>
+          <a:ext cx="567988" cy="360672"/>
         </a:xfrm>
         <a:prstGeom prst="roundRect">
           <a:avLst>
@@ -3179,8 +3580,8 @@
       </dsp:nvSpPr>
       <dsp:spPr>
         <a:xfrm>
-          <a:off x="74844" y="2838394"/>
-          <a:ext cx="655147" cy="416018"/>
+          <a:off x="65164" y="2506452"/>
+          <a:ext cx="567988" cy="360672"/>
         </a:xfrm>
         <a:prstGeom prst="roundRect">
           <a:avLst>
@@ -3245,8 +3646,8 @@
         </a:p>
       </dsp:txBody>
       <dsp:txXfrm>
-        <a:off x="87029" y="2850579"/>
-        <a:ext cx="630777" cy="391648"/>
+        <a:off x="75728" y="2517016"/>
+        <a:ext cx="546860" cy="339544"/>
       </dsp:txXfrm>
     </dsp:sp>
     <dsp:sp modelId="{BDDCBC85-48DD-4720-8B4B-A13E6D8930A7}">
@@ -3256,8 +3657,8 @@
       </dsp:nvSpPr>
       <dsp:spPr>
         <a:xfrm>
-          <a:off x="802785" y="2769240"/>
-          <a:ext cx="655147" cy="416018"/>
+          <a:off x="696262" y="2446498"/>
+          <a:ext cx="567988" cy="360672"/>
         </a:xfrm>
         <a:prstGeom prst="roundRect">
           <a:avLst>
@@ -3307,8 +3708,8 @@
       </dsp:nvSpPr>
       <dsp:spPr>
         <a:xfrm>
-          <a:off x="875579" y="2838394"/>
-          <a:ext cx="655147" cy="416018"/>
+          <a:off x="759371" y="2506452"/>
+          <a:ext cx="567988" cy="360672"/>
         </a:xfrm>
         <a:prstGeom prst="roundRect">
           <a:avLst>
@@ -3373,8 +3774,8 @@
         </a:p>
       </dsp:txBody>
       <dsp:txXfrm>
-        <a:off x="887764" y="2850579"/>
-        <a:ext cx="630777" cy="391648"/>
+        <a:off x="769935" y="2517016"/>
+        <a:ext cx="546860" cy="339544"/>
       </dsp:txXfrm>
     </dsp:sp>
     <dsp:sp modelId="{DBCA4A26-36B0-4B68-A5CD-DEE9BB2C50DD}">
@@ -3384,8 +3785,8 @@
       </dsp:nvSpPr>
       <dsp:spPr>
         <a:xfrm>
-          <a:off x="1603521" y="2769240"/>
-          <a:ext cx="655147" cy="416018"/>
+          <a:off x="1390469" y="2446498"/>
+          <a:ext cx="567988" cy="360672"/>
         </a:xfrm>
         <a:prstGeom prst="roundRect">
           <a:avLst>
@@ -3435,8 +3836,8 @@
       </dsp:nvSpPr>
       <dsp:spPr>
         <a:xfrm>
-          <a:off x="1676315" y="2838394"/>
-          <a:ext cx="655147" cy="416018"/>
+          <a:off x="1453579" y="2506452"/>
+          <a:ext cx="567988" cy="360672"/>
         </a:xfrm>
         <a:prstGeom prst="roundRect">
           <a:avLst>
@@ -3501,8 +3902,8 @@
         </a:p>
       </dsp:txBody>
       <dsp:txXfrm>
-        <a:off x="1688500" y="2850579"/>
-        <a:ext cx="630777" cy="391648"/>
+        <a:off x="1464143" y="2517016"/>
+        <a:ext cx="546860" cy="339544"/>
       </dsp:txXfrm>
     </dsp:sp>
     <dsp:sp modelId="{8BF98682-549B-4E5C-8F86-1D5A4DC6FD84}">
@@ -3512,8 +3913,8 @@
       </dsp:nvSpPr>
       <dsp:spPr>
         <a:xfrm>
-          <a:off x="3204992" y="2162683"/>
-          <a:ext cx="655147" cy="416018"/>
+          <a:off x="2778885" y="1920636"/>
+          <a:ext cx="567988" cy="360672"/>
         </a:xfrm>
         <a:prstGeom prst="roundRect">
           <a:avLst>
@@ -3563,8 +3964,8 @@
       </dsp:nvSpPr>
       <dsp:spPr>
         <a:xfrm>
-          <a:off x="3277786" y="2231837"/>
-          <a:ext cx="655147" cy="416018"/>
+          <a:off x="2841994" y="1980590"/>
+          <a:ext cx="567988" cy="360672"/>
         </a:xfrm>
         <a:prstGeom prst="roundRect">
           <a:avLst>
@@ -3629,8 +4030,8 @@
         </a:p>
       </dsp:txBody>
       <dsp:txXfrm>
-        <a:off x="3289971" y="2244022"/>
-        <a:ext cx="630777" cy="391648"/>
+        <a:off x="2852558" y="1991154"/>
+        <a:ext cx="546860" cy="339544"/>
       </dsp:txXfrm>
     </dsp:sp>
     <dsp:sp modelId="{3777123C-4AA5-47BE-B850-B46E93096584}">
@@ -3640,8 +4041,8 @@
       </dsp:nvSpPr>
       <dsp:spPr>
         <a:xfrm>
-          <a:off x="2405173" y="2778317"/>
-          <a:ext cx="655147" cy="416018"/>
+          <a:off x="2085472" y="2454368"/>
+          <a:ext cx="567988" cy="360672"/>
         </a:xfrm>
         <a:prstGeom prst="roundRect">
           <a:avLst>
@@ -3691,8 +4092,8 @@
       </dsp:nvSpPr>
       <dsp:spPr>
         <a:xfrm>
-          <a:off x="2477967" y="2847472"/>
-          <a:ext cx="655147" cy="416018"/>
+          <a:off x="2148582" y="2514322"/>
+          <a:ext cx="567988" cy="360672"/>
         </a:xfrm>
         <a:prstGeom prst="roundRect">
           <a:avLst>
@@ -3757,8 +4158,8 @@
         </a:p>
       </dsp:txBody>
       <dsp:txXfrm>
-        <a:off x="2490152" y="2859657"/>
-        <a:ext cx="630777" cy="391648"/>
+        <a:off x="2159146" y="2524886"/>
+        <a:ext cx="546860" cy="339544"/>
       </dsp:txXfrm>
     </dsp:sp>
     <dsp:sp modelId="{463A61BF-6224-4CAE-8BF2-8FA1101F445A}">
@@ -3768,8 +4169,8 @@
       </dsp:nvSpPr>
       <dsp:spPr>
         <a:xfrm>
-          <a:off x="3204992" y="2769240"/>
-          <a:ext cx="655147" cy="416018"/>
+          <a:off x="2778885" y="2446498"/>
+          <a:ext cx="567988" cy="360672"/>
         </a:xfrm>
         <a:prstGeom prst="roundRect">
           <a:avLst>
@@ -3819,8 +4220,8 @@
       </dsp:nvSpPr>
       <dsp:spPr>
         <a:xfrm>
-          <a:off x="3277786" y="2838394"/>
-          <a:ext cx="655147" cy="416018"/>
+          <a:off x="2841994" y="2506452"/>
+          <a:ext cx="567988" cy="360672"/>
         </a:xfrm>
         <a:prstGeom prst="roundRect">
           <a:avLst>
@@ -3885,8 +4286,8 @@
         </a:p>
       </dsp:txBody>
       <dsp:txXfrm>
-        <a:off x="3289971" y="2850579"/>
-        <a:ext cx="630777" cy="391648"/>
+        <a:off x="2852558" y="2517016"/>
+        <a:ext cx="546860" cy="339544"/>
       </dsp:txXfrm>
     </dsp:sp>
     <dsp:sp modelId="{B1221540-FD1F-4EAD-9E5D-747444078A8D}">
@@ -3896,8 +4297,8 @@
       </dsp:nvSpPr>
       <dsp:spPr>
         <a:xfrm>
-          <a:off x="4005727" y="2769240"/>
-          <a:ext cx="655147" cy="416018"/>
+          <a:off x="3473092" y="2446498"/>
+          <a:ext cx="567988" cy="360672"/>
         </a:xfrm>
         <a:prstGeom prst="roundRect">
           <a:avLst>
@@ -3947,8 +4348,8 @@
       </dsp:nvSpPr>
       <dsp:spPr>
         <a:xfrm>
-          <a:off x="4078521" y="2838394"/>
-          <a:ext cx="655147" cy="416018"/>
+          <a:off x="3536202" y="2506452"/>
+          <a:ext cx="567988" cy="360672"/>
         </a:xfrm>
         <a:prstGeom prst="roundRect">
           <a:avLst>
@@ -4013,8 +4414,8 @@
         </a:p>
       </dsp:txBody>
       <dsp:txXfrm>
-        <a:off x="4090706" y="2850579"/>
-        <a:ext cx="630777" cy="391648"/>
+        <a:off x="3546766" y="2517016"/>
+        <a:ext cx="546860" cy="339544"/>
       </dsp:txXfrm>
     </dsp:sp>
     <dsp:sp modelId="{356CB6E7-9089-4957-ABCF-00109220BB65}">
@@ -4024,8 +4425,8 @@
       </dsp:nvSpPr>
       <dsp:spPr>
         <a:xfrm>
-          <a:off x="5206830" y="2162683"/>
-          <a:ext cx="655147" cy="416018"/>
+          <a:off x="4514404" y="1920636"/>
+          <a:ext cx="567988" cy="360672"/>
         </a:xfrm>
         <a:prstGeom prst="roundRect">
           <a:avLst>
@@ -4075,8 +4476,8 @@
       </dsp:nvSpPr>
       <dsp:spPr>
         <a:xfrm>
-          <a:off x="5279625" y="2231837"/>
-          <a:ext cx="655147" cy="416018"/>
+          <a:off x="4577514" y="1980590"/>
+          <a:ext cx="567988" cy="360672"/>
         </a:xfrm>
         <a:prstGeom prst="roundRect">
           <a:avLst>
@@ -4141,8 +4542,8 @@
         </a:p>
       </dsp:txBody>
       <dsp:txXfrm>
-        <a:off x="5291810" y="2244022"/>
-        <a:ext cx="630777" cy="391648"/>
+        <a:off x="4588078" y="1991154"/>
+        <a:ext cx="546860" cy="339544"/>
       </dsp:txXfrm>
     </dsp:sp>
     <dsp:sp modelId="{782BB99A-0E29-4762-852C-CD022B8E9438}">
@@ -4152,8 +4553,8 @@
       </dsp:nvSpPr>
       <dsp:spPr>
         <a:xfrm>
-          <a:off x="4806463" y="2769240"/>
-          <a:ext cx="655147" cy="416018"/>
+          <a:off x="4167300" y="2446498"/>
+          <a:ext cx="567988" cy="360672"/>
         </a:xfrm>
         <a:prstGeom prst="roundRect">
           <a:avLst>
@@ -4203,8 +4604,8 @@
       </dsp:nvSpPr>
       <dsp:spPr>
         <a:xfrm>
-          <a:off x="4879257" y="2838394"/>
-          <a:ext cx="655147" cy="416018"/>
+          <a:off x="4230410" y="2506452"/>
+          <a:ext cx="567988" cy="360672"/>
         </a:xfrm>
         <a:prstGeom prst="roundRect">
           <a:avLst>
@@ -4269,8 +4670,8 @@
         </a:p>
       </dsp:txBody>
       <dsp:txXfrm>
-        <a:off x="4891442" y="2850579"/>
-        <a:ext cx="630777" cy="391648"/>
+        <a:off x="4240974" y="2517016"/>
+        <a:ext cx="546860" cy="339544"/>
       </dsp:txXfrm>
     </dsp:sp>
     <dsp:sp modelId="{A47AA12B-5593-4931-BED8-D3E19EA5125E}">
@@ -4280,8 +4681,8 @@
       </dsp:nvSpPr>
       <dsp:spPr>
         <a:xfrm>
-          <a:off x="5607198" y="2769240"/>
-          <a:ext cx="655147" cy="416018"/>
+          <a:off x="4861508" y="2446498"/>
+          <a:ext cx="567988" cy="360672"/>
         </a:xfrm>
         <a:prstGeom prst="roundRect">
           <a:avLst>
@@ -4331,8 +4732,8 @@
       </dsp:nvSpPr>
       <dsp:spPr>
         <a:xfrm>
-          <a:off x="5679992" y="2838394"/>
-          <a:ext cx="655147" cy="416018"/>
+          <a:off x="4924617" y="2506452"/>
+          <a:ext cx="567988" cy="360672"/>
         </a:xfrm>
         <a:prstGeom prst="roundRect">
           <a:avLst>
@@ -4397,8 +4798,264 @@
         </a:p>
       </dsp:txBody>
       <dsp:txXfrm>
-        <a:off x="5692177" y="2850579"/>
-        <a:ext cx="630777" cy="391648"/>
+        <a:off x="4935181" y="2517016"/>
+        <a:ext cx="546860" cy="339544"/>
+      </dsp:txXfrm>
+    </dsp:sp>
+    <dsp:sp modelId="{FDEB1E2D-F1B0-496E-AD71-B362EF85EDD6}">
+      <dsp:nvSpPr>
+        <dsp:cNvPr id="0" name=""/>
+        <dsp:cNvSpPr/>
+      </dsp:nvSpPr>
+      <dsp:spPr>
+        <a:xfrm>
+          <a:off x="5208611" y="1920636"/>
+          <a:ext cx="567988" cy="360672"/>
+        </a:xfrm>
+        <a:prstGeom prst="roundRect">
+          <a:avLst>
+            <a:gd name="adj" fmla="val 10000"/>
+          </a:avLst>
+        </a:prstGeom>
+        <a:solidFill>
+          <a:schemeClr val="accent1">
+            <a:hueOff val="0"/>
+            <a:satOff val="0"/>
+            <a:lumOff val="0"/>
+            <a:alphaOff val="0"/>
+          </a:schemeClr>
+        </a:solidFill>
+        <a:ln w="25400" cap="flat" cmpd="sng" algn="ctr">
+          <a:solidFill>
+            <a:schemeClr val="lt1">
+              <a:hueOff val="0"/>
+              <a:satOff val="0"/>
+              <a:lumOff val="0"/>
+              <a:alphaOff val="0"/>
+            </a:schemeClr>
+          </a:solidFill>
+          <a:prstDash val="solid"/>
+        </a:ln>
+        <a:effectLst/>
+      </dsp:spPr>
+      <dsp:style>
+        <a:lnRef idx="2">
+          <a:scrgbClr r="0" g="0" b="0"/>
+        </a:lnRef>
+        <a:fillRef idx="1">
+          <a:scrgbClr r="0" g="0" b="0"/>
+        </a:fillRef>
+        <a:effectRef idx="0">
+          <a:scrgbClr r="0" g="0" b="0"/>
+        </a:effectRef>
+        <a:fontRef idx="minor">
+          <a:schemeClr val="lt1"/>
+        </a:fontRef>
+      </dsp:style>
+    </dsp:sp>
+    <dsp:sp modelId="{EB6E2C3F-5667-4EF8-852A-9F968920CC13}">
+      <dsp:nvSpPr>
+        <dsp:cNvPr id="0" name=""/>
+        <dsp:cNvSpPr/>
+      </dsp:nvSpPr>
+      <dsp:spPr>
+        <a:xfrm>
+          <a:off x="5271721" y="1980590"/>
+          <a:ext cx="567988" cy="360672"/>
+        </a:xfrm>
+        <a:prstGeom prst="roundRect">
+          <a:avLst>
+            <a:gd name="adj" fmla="val 10000"/>
+          </a:avLst>
+        </a:prstGeom>
+        <a:solidFill>
+          <a:schemeClr val="lt1">
+            <a:alpha val="90000"/>
+            <a:hueOff val="0"/>
+            <a:satOff val="0"/>
+            <a:lumOff val="0"/>
+            <a:alphaOff val="0"/>
+          </a:schemeClr>
+        </a:solidFill>
+        <a:ln w="25400" cap="flat" cmpd="sng" algn="ctr">
+          <a:solidFill>
+            <a:schemeClr val="accent1">
+              <a:hueOff val="0"/>
+              <a:satOff val="0"/>
+              <a:lumOff val="0"/>
+              <a:alphaOff val="0"/>
+            </a:schemeClr>
+          </a:solidFill>
+          <a:prstDash val="solid"/>
+        </a:ln>
+        <a:effectLst/>
+      </dsp:spPr>
+      <dsp:style>
+        <a:lnRef idx="2">
+          <a:scrgbClr r="0" g="0" b="0"/>
+        </a:lnRef>
+        <a:fillRef idx="1">
+          <a:scrgbClr r="0" g="0" b="0"/>
+        </a:fillRef>
+        <a:effectRef idx="0">
+          <a:scrgbClr r="0" g="0" b="0"/>
+        </a:effectRef>
+        <a:fontRef idx="minor"/>
+      </dsp:style>
+      <dsp:txBody>
+        <a:bodyPr spcFirstLastPara="0" vert="horz" wrap="square" lIns="22860" tIns="22860" rIns="22860" bIns="22860" numCol="1" spcCol="1270" anchor="ctr" anchorCtr="0">
+          <a:noAutofit/>
+        </a:bodyPr>
+        <a:lstStyle/>
+        <a:p>
+          <a:pPr lvl="0" algn="ctr" defTabSz="266700">
+            <a:lnSpc>
+              <a:spcPct val="90000"/>
+            </a:lnSpc>
+            <a:spcBef>
+              <a:spcPct val="0"/>
+            </a:spcBef>
+            <a:spcAft>
+              <a:spcPct val="35000"/>
+            </a:spcAft>
+          </a:pPr>
+          <a:r>
+            <a:rPr lang="en-US" sz="600" kern="1200"/>
+            <a:t>JUnit Test Cases</a:t>
+          </a:r>
+        </a:p>
+      </dsp:txBody>
+      <dsp:txXfrm>
+        <a:off x="5282285" y="1991154"/>
+        <a:ext cx="546860" cy="339544"/>
+      </dsp:txXfrm>
+    </dsp:sp>
+    <dsp:sp modelId="{F7B5A803-E3CC-4D78-A13D-AA6AD2C5D979}">
+      <dsp:nvSpPr>
+        <dsp:cNvPr id="0" name=""/>
+        <dsp:cNvSpPr/>
+      </dsp:nvSpPr>
+      <dsp:spPr>
+        <a:xfrm>
+          <a:off x="5902819" y="1920636"/>
+          <a:ext cx="567988" cy="360672"/>
+        </a:xfrm>
+        <a:prstGeom prst="roundRect">
+          <a:avLst>
+            <a:gd name="adj" fmla="val 10000"/>
+          </a:avLst>
+        </a:prstGeom>
+        <a:solidFill>
+          <a:schemeClr val="accent1">
+            <a:hueOff val="0"/>
+            <a:satOff val="0"/>
+            <a:lumOff val="0"/>
+            <a:alphaOff val="0"/>
+          </a:schemeClr>
+        </a:solidFill>
+        <a:ln w="25400" cap="flat" cmpd="sng" algn="ctr">
+          <a:solidFill>
+            <a:schemeClr val="lt1">
+              <a:hueOff val="0"/>
+              <a:satOff val="0"/>
+              <a:lumOff val="0"/>
+              <a:alphaOff val="0"/>
+            </a:schemeClr>
+          </a:solidFill>
+          <a:prstDash val="solid"/>
+        </a:ln>
+        <a:effectLst/>
+      </dsp:spPr>
+      <dsp:style>
+        <a:lnRef idx="2">
+          <a:scrgbClr r="0" g="0" b="0"/>
+        </a:lnRef>
+        <a:fillRef idx="1">
+          <a:scrgbClr r="0" g="0" b="0"/>
+        </a:fillRef>
+        <a:effectRef idx="0">
+          <a:scrgbClr r="0" g="0" b="0"/>
+        </a:effectRef>
+        <a:fontRef idx="minor">
+          <a:schemeClr val="lt1"/>
+        </a:fontRef>
+      </dsp:style>
+    </dsp:sp>
+    <dsp:sp modelId="{91F7C6E7-7C17-412C-B7B5-28A1EFD440F3}">
+      <dsp:nvSpPr>
+        <dsp:cNvPr id="0" name=""/>
+        <dsp:cNvSpPr/>
+      </dsp:nvSpPr>
+      <dsp:spPr>
+        <a:xfrm>
+          <a:off x="5965929" y="1980590"/>
+          <a:ext cx="567988" cy="360672"/>
+        </a:xfrm>
+        <a:prstGeom prst="roundRect">
+          <a:avLst>
+            <a:gd name="adj" fmla="val 10000"/>
+          </a:avLst>
+        </a:prstGeom>
+        <a:solidFill>
+          <a:schemeClr val="lt1">
+            <a:alpha val="90000"/>
+            <a:hueOff val="0"/>
+            <a:satOff val="0"/>
+            <a:lumOff val="0"/>
+            <a:alphaOff val="0"/>
+          </a:schemeClr>
+        </a:solidFill>
+        <a:ln w="25400" cap="flat" cmpd="sng" algn="ctr">
+          <a:solidFill>
+            <a:schemeClr val="accent1">
+              <a:hueOff val="0"/>
+              <a:satOff val="0"/>
+              <a:lumOff val="0"/>
+              <a:alphaOff val="0"/>
+            </a:schemeClr>
+          </a:solidFill>
+          <a:prstDash val="solid"/>
+        </a:ln>
+        <a:effectLst/>
+      </dsp:spPr>
+      <dsp:style>
+        <a:lnRef idx="2">
+          <a:scrgbClr r="0" g="0" b="0"/>
+        </a:lnRef>
+        <a:fillRef idx="1">
+          <a:scrgbClr r="0" g="0" b="0"/>
+        </a:fillRef>
+        <a:effectRef idx="0">
+          <a:scrgbClr r="0" g="0" b="0"/>
+        </a:effectRef>
+        <a:fontRef idx="minor"/>
+      </dsp:style>
+      <dsp:txBody>
+        <a:bodyPr spcFirstLastPara="0" vert="horz" wrap="square" lIns="22860" tIns="22860" rIns="22860" bIns="22860" numCol="1" spcCol="1270" anchor="ctr" anchorCtr="0">
+          <a:noAutofit/>
+        </a:bodyPr>
+        <a:lstStyle/>
+        <a:p>
+          <a:pPr lvl="0" algn="ctr" defTabSz="266700">
+            <a:lnSpc>
+              <a:spcPct val="90000"/>
+            </a:lnSpc>
+            <a:spcBef>
+              <a:spcPct val="0"/>
+            </a:spcBef>
+            <a:spcAft>
+              <a:spcPct val="35000"/>
+            </a:spcAft>
+          </a:pPr>
+          <a:r>
+            <a:rPr lang="en-US" sz="600" kern="1200"/>
+            <a:t>Api Documentation</a:t>
+          </a:r>
+        </a:p>
+      </dsp:txBody>
+      <dsp:txXfrm>
+        <a:off x="5976493" y="1991154"/>
+        <a:ext cx="546860" cy="339544"/>
       </dsp:txXfrm>
     </dsp:sp>
   </dsp:spTree>

</xml_diff>